<commit_message>
-Updated usability testing document
</commit_message>
<xml_diff>
--- a/working_documents/Milestone3/Usability/Usability Testing.docx
+++ b/working_documents/Milestone3/Usability/Usability Testing.docx
@@ -1,6 +1,6 @@
 
 <file path=word/document.xml><?xml version="1.0" encoding="utf-8"?>
-<w:document xmlns:wpc="http://schemas.microsoft.com/office/word/2010/wordprocessingCanvas" xmlns:mo="http://schemas.microsoft.com/office/mac/office/2008/main" xmlns:mc="http://schemas.openxmlformats.org/markup-compatibility/2006" xmlns:mv="urn:schemas-microsoft-com:mac:vml" xmlns:o="urn:schemas-microsoft-com:office:office" xmlns:r="http://schemas.openxmlformats.org/officeDocument/2006/relationships" xmlns:m="http://schemas.openxmlformats.org/officeDocument/2006/math" xmlns:v="urn:schemas-microsoft-com:vml" xmlns:wp14="http://schemas.microsoft.com/office/word/2010/wordprocessingDrawing" xmlns:wp="http://schemas.openxmlformats.org/drawingml/2006/wordprocessingDrawing" xmlns:w10="urn:schemas-microsoft-com:office:word" xmlns:w="http://schemas.openxmlformats.org/wordprocessingml/2006/main" xmlns:w14="http://schemas.microsoft.com/office/word/2010/wordml" xmlns:w15="http://schemas.microsoft.com/office/word/2012/wordml" xmlns:wpg="http://schemas.microsoft.com/office/word/2010/wordprocessingGroup" xmlns:wpi="http://schemas.microsoft.com/office/word/2010/wordprocessingInk" xmlns:wne="http://schemas.microsoft.com/office/word/2006/wordml" xmlns:wps="http://schemas.microsoft.com/office/word/2010/wordprocessingShape" mc:Ignorable="w14 w15 wp14">
+<w:document xmlns:wpc="http://schemas.microsoft.com/office/word/2010/wordprocessingCanvas" xmlns:mo="http://schemas.microsoft.com/office/mac/office/2008/main" xmlns:mc="http://schemas.openxmlformats.org/markup-compatibility/2006" xmlns:mv="urn:schemas-microsoft-com:mac:vml" xmlns:o="urn:schemas-microsoft-com:office:office" xmlns:r="http://schemas.openxmlformats.org/officeDocument/2006/relationships" xmlns:m="http://schemas.openxmlformats.org/officeDocument/2006/math" xmlns:v="urn:schemas-microsoft-com:vml" xmlns:wp14="http://schemas.microsoft.com/office/word/2010/wordprocessingDrawing" xmlns:wp="http://schemas.openxmlformats.org/drawingml/2006/wordprocessingDrawing" xmlns:w10="urn:schemas-microsoft-com:office:word" xmlns:w="http://schemas.openxmlformats.org/wordprocessingml/2006/main" xmlns:w14="http://schemas.microsoft.com/office/word/2010/wordml" xmlns:wpg="http://schemas.microsoft.com/office/word/2010/wordprocessingGroup" xmlns:wpi="http://schemas.microsoft.com/office/word/2010/wordprocessingInk" xmlns:wne="http://schemas.microsoft.com/office/word/2006/wordml" xmlns:wps="http://schemas.microsoft.com/office/word/2010/wordprocessingShape" mc:Ignorable="w14 wp14">
   <w:body>
     <w:p>
       <w:pPr>
@@ -104,7 +104,23 @@
           <w:sz w:val="28"/>
           <w:szCs w:val="28"/>
         </w:rPr>
-        <w:tab/>
+        <w:t xml:space="preserve"> Confusion between </w:t>
+      </w:r>
+      <w:proofErr w:type="gramStart"/>
+      <w:r>
+        <w:rPr>
+          <w:sz w:val="28"/>
+          <w:szCs w:val="28"/>
+        </w:rPr>
+        <w:t>About</w:t>
+      </w:r>
+      <w:proofErr w:type="gramEnd"/>
+      <w:r>
+        <w:rPr>
+          <w:sz w:val="28"/>
+          <w:szCs w:val="28"/>
+        </w:rPr>
+        <w:t xml:space="preserve"> and The Code Fair menu items</w:t>
       </w:r>
     </w:p>
     <w:p>
@@ -124,14 +140,7 @@
           <w:sz w:val="28"/>
           <w:szCs w:val="28"/>
         </w:rPr>
-        <w:t>2.</w:t>
-      </w:r>
-      <w:r>
-        <w:rPr>
-          <w:sz w:val="28"/>
-          <w:szCs w:val="28"/>
-        </w:rPr>
-        <w:tab/>
+        <w:t>2. Even though the menu item’s there, seem to want to scroll more</w:t>
       </w:r>
     </w:p>
     <w:p>
@@ -151,17 +160,8 @@
           <w:sz w:val="28"/>
           <w:szCs w:val="28"/>
         </w:rPr>
-        <w:t>3.</w:t>
-      </w:r>
-      <w:r>
-        <w:rPr>
-          <w:sz w:val="28"/>
-          <w:szCs w:val="28"/>
-        </w:rPr>
-        <w:tab/>
-      </w:r>
-      <w:bookmarkStart w:id="0" w:name="_GoBack"/>
-      <w:bookmarkEnd w:id="0"/>
+        <w:t>3. No contact us on the same page as everything else</w:t>
+      </w:r>
     </w:p>
     <w:p/>
     <w:p/>
@@ -255,15 +255,120 @@
         </w:rPr>
         <w:t xml:space="preserve">Write the participant’s question: </w:t>
       </w:r>
-      <w:r>
-        <w:rPr>
-          <w:rFonts w:ascii="PMingLiU" w:eastAsia="PMingLiU" w:hAnsi="PMingLiU" w:cs="PMingLiU"/>
+    </w:p>
+    <w:p>
+      <w:pPr>
+        <w:pStyle w:val="NormalIndent"/>
+        <w:ind w:left="0"/>
+        <w:rPr>
+          <w:b/>
           <w:i/>
           <w:color w:val="000000"/>
           <w:sz w:val="20"/>
           <w:szCs w:val="22"/>
         </w:rPr>
+      </w:pPr>
+      <w:r>
+        <w:rPr>
+          <w:b/>
+          <w:i/>
+          <w:color w:val="000000"/>
+          <w:sz w:val="20"/>
+          <w:szCs w:val="22"/>
+        </w:rPr>
+        <w:t>Participant: Sarah, General Public User</w:t>
+      </w:r>
+      <w:r>
+        <w:rPr>
+          <w:rFonts w:ascii="PMingLiU" w:eastAsia="PMingLiU" w:hAnsi="PMingLiU" w:cs="PMingLiU"/>
+          <w:b/>
+          <w:i/>
+          <w:color w:val="000000"/>
+          <w:sz w:val="20"/>
+          <w:szCs w:val="22"/>
+        </w:rPr>
         <w:br/>
+      </w:r>
+    </w:p>
+    <w:p>
+      <w:pPr>
+        <w:pStyle w:val="NormalIndent"/>
+        <w:numPr>
+          <w:ilvl w:val="0"/>
+          <w:numId w:val="2"/>
+        </w:numPr>
+        <w:rPr>
+          <w:i/>
+          <w:color w:val="000000"/>
+          <w:sz w:val="20"/>
+          <w:szCs w:val="22"/>
+        </w:rPr>
+      </w:pPr>
+      <w:r>
+        <w:rPr>
+          <w:i/>
+          <w:color w:val="000000"/>
+          <w:sz w:val="20"/>
+          <w:szCs w:val="22"/>
+        </w:rPr>
+        <w:t>Ho</w:t>
+      </w:r>
+      <w:r>
+        <w:rPr>
+          <w:i/>
+          <w:color w:val="000000"/>
+          <w:sz w:val="20"/>
+          <w:szCs w:val="22"/>
+        </w:rPr>
+        <w:t>w to sign up to the fair?</w:t>
+      </w:r>
+    </w:p>
+    <w:p>
+      <w:pPr>
+        <w:pStyle w:val="NormalIndent"/>
+        <w:numPr>
+          <w:ilvl w:val="0"/>
+          <w:numId w:val="2"/>
+        </w:numPr>
+        <w:rPr>
+          <w:i/>
+          <w:color w:val="000000"/>
+          <w:sz w:val="20"/>
+          <w:szCs w:val="22"/>
+        </w:rPr>
+      </w:pPr>
+      <w:r>
+        <w:rPr>
+          <w:i/>
+          <w:color w:val="000000"/>
+          <w:sz w:val="20"/>
+          <w:szCs w:val="22"/>
+        </w:rPr>
+        <w:t>Where is the fair located?</w:t>
+      </w:r>
+    </w:p>
+    <w:p>
+      <w:pPr>
+        <w:pStyle w:val="NormalIndent"/>
+        <w:numPr>
+          <w:ilvl w:val="0"/>
+          <w:numId w:val="2"/>
+        </w:numPr>
+        <w:rPr>
+          <w:i/>
+          <w:color w:val="000000"/>
+          <w:sz w:val="20"/>
+          <w:szCs w:val="22"/>
+        </w:rPr>
+      </w:pPr>
+      <w:r>
+        <w:rPr>
+          <w:i/>
+          <w:color w:val="000000"/>
+          <w:sz w:val="20"/>
+          <w:szCs w:val="22"/>
+        </w:rPr>
+        <w:t>I’m an industry rep how do I get involved?</w:t>
       </w:r>
     </w:p>
     <w:p>
@@ -277,53 +382,102 @@
           <w:szCs w:val="22"/>
         </w:rPr>
       </w:pPr>
-      <w:r>
+    </w:p>
+    <w:p>
+      <w:pPr>
+        <w:pStyle w:val="NormalIndent"/>
+        <w:ind w:left="0"/>
         <w:rPr>
           <w:i/>
           <w:color w:val="000000"/>
           <w:sz w:val="20"/>
           <w:szCs w:val="22"/>
         </w:rPr>
-        <w:t>_____________________________________________________________________________</w:t>
-      </w:r>
-      <w:r>
+      </w:pPr>
+    </w:p>
+    <w:p>
+      <w:pPr>
+        <w:pStyle w:val="NormalIndent"/>
+        <w:ind w:left="0"/>
         <w:rPr>
           <w:i/>
           <w:color w:val="000000"/>
           <w:sz w:val="20"/>
           <w:szCs w:val="22"/>
         </w:rPr>
-        <w:br/>
-      </w:r>
-      <w:r>
+      </w:pPr>
+    </w:p>
+    <w:p>
+      <w:pPr>
+        <w:pStyle w:val="NormalIndent"/>
+        <w:ind w:left="0"/>
         <w:rPr>
           <w:i/>
           <w:color w:val="000000"/>
           <w:sz w:val="20"/>
           <w:szCs w:val="22"/>
         </w:rPr>
-        <w:br/>
-        <w:t>_____________________________________________________________________________</w:t>
-      </w:r>
-      <w:r>
+      </w:pPr>
+    </w:p>
+    <w:p>
+      <w:pPr>
+        <w:pStyle w:val="NormalIndent"/>
+        <w:ind w:left="0"/>
         <w:rPr>
           <w:i/>
           <w:color w:val="000000"/>
           <w:sz w:val="20"/>
           <w:szCs w:val="22"/>
         </w:rPr>
-        <w:br/>
-      </w:r>
-      <w:r>
+      </w:pPr>
+    </w:p>
+    <w:p>
+      <w:pPr>
+        <w:pStyle w:val="NormalIndent"/>
+        <w:ind w:left="0"/>
         <w:rPr>
           <w:i/>
           <w:color w:val="000000"/>
           <w:sz w:val="20"/>
           <w:szCs w:val="22"/>
         </w:rPr>
-        <w:br/>
-        <w:t>_____________________________________________________________________________</w:t>
-      </w:r>
+      </w:pPr>
+    </w:p>
+    <w:p>
+      <w:pPr>
+        <w:pStyle w:val="NormalIndent"/>
+        <w:ind w:left="0"/>
+        <w:rPr>
+          <w:i/>
+          <w:color w:val="000000"/>
+          <w:sz w:val="20"/>
+          <w:szCs w:val="22"/>
+        </w:rPr>
+      </w:pPr>
+    </w:p>
+    <w:p>
+      <w:pPr>
+        <w:pStyle w:val="NormalIndent"/>
+        <w:ind w:left="0"/>
+        <w:rPr>
+          <w:i/>
+          <w:color w:val="000000"/>
+          <w:sz w:val="20"/>
+          <w:szCs w:val="22"/>
+        </w:rPr>
+      </w:pPr>
+    </w:p>
+    <w:p>
+      <w:pPr>
+        <w:pStyle w:val="NormalIndent"/>
+        <w:ind w:left="0"/>
+        <w:rPr>
+          <w:i/>
+          <w:color w:val="000000"/>
+          <w:sz w:val="20"/>
+          <w:szCs w:val="22"/>
+        </w:rPr>
+      </w:pPr>
     </w:p>
     <w:p>
       <w:pPr>
@@ -347,9 +501,9 @@
         <w:tblLook w:val="0020" w:firstRow="1" w:lastRow="0" w:firstColumn="0" w:lastColumn="0" w:noHBand="0" w:noVBand="0"/>
       </w:tblPr>
       <w:tblGrid>
-        <w:gridCol w:w="2097"/>
-        <w:gridCol w:w="2132"/>
-        <w:gridCol w:w="4781"/>
+        <w:gridCol w:w="2150"/>
+        <w:gridCol w:w="2185"/>
+        <w:gridCol w:w="4901"/>
       </w:tblGrid>
       <w:tr>
         <w:trPr>
@@ -446,7 +600,7 @@
         </w:tc>
         <w:tc>
           <w:tcPr>
-            <w:tcW w:w="2652" w:type="pct"/>
+            <w:tcW w:w="2653" w:type="pct"/>
             <w:tcBorders>
               <w:bottom w:val="single" w:sz="4" w:space="0" w:color="auto"/>
             </w:tcBorders>
@@ -475,7 +629,7 @@
       <w:tr>
         <w:trPr>
           <w:cantSplit/>
-          <w:trHeight w:val="4634"/>
+          <w:trHeight w:val="2506"/>
           <w:tblHeader/>
         </w:trPr>
         <w:tc>
@@ -496,18 +650,28 @@
           </w:p>
           <w:p>
             <w:pPr>
-              <w:pStyle w:val="Tabletext"/>
-              <w:rPr>
-                <w:rFonts w:cs="Arial"/>
-                <w:szCs w:val="22"/>
-              </w:rPr>
-            </w:pPr>
+              <w:pStyle w:val="NormalIndent"/>
+              <w:ind w:left="0"/>
+              <w:rPr>
+                <w:i/>
+                <w:color w:val="000000"/>
+                <w:sz w:val="20"/>
+                <w:szCs w:val="22"/>
+              </w:rPr>
+            </w:pPr>
+            <w:proofErr w:type="gramStart"/>
             <w:r>
               <w:rPr>
-                <w:rFonts w:cs="Arial"/>
-                <w:szCs w:val="22"/>
-              </w:rPr>
-              <w:t>n/a</w:t>
+                <w:szCs w:val="22"/>
+              </w:rPr>
+              <w:t>n</w:t>
+            </w:r>
+            <w:proofErr w:type="gramEnd"/>
+            <w:r>
+              <w:rPr>
+                <w:szCs w:val="22"/>
+              </w:rPr>
+              <w:t>/a</w:t>
             </w:r>
           </w:p>
         </w:tc>
@@ -653,7 +817,7 @@
         </w:tc>
         <w:tc>
           <w:tcPr>
-            <w:tcW w:w="2652" w:type="pct"/>
+            <w:tcW w:w="2653" w:type="pct"/>
             <w:tcBorders>
               <w:bottom w:val="single" w:sz="4" w:space="0" w:color="auto"/>
             </w:tcBorders>
@@ -685,96 +849,6 @@
           </w:p>
           <w:p>
             <w:pPr>
-              <w:pStyle w:val="Tabletext"/>
-              <w:rPr>
-                <w:rFonts w:cs="Arial"/>
-                <w:szCs w:val="22"/>
-              </w:rPr>
-            </w:pPr>
-          </w:p>
-          <w:p>
-            <w:pPr>
-              <w:pStyle w:val="Tabletext"/>
-              <w:rPr>
-                <w:rFonts w:cs="Arial"/>
-                <w:szCs w:val="22"/>
-              </w:rPr>
-            </w:pPr>
-          </w:p>
-          <w:p>
-            <w:pPr>
-              <w:pStyle w:val="Tabletext"/>
-              <w:rPr>
-                <w:rFonts w:cs="Arial"/>
-                <w:szCs w:val="22"/>
-              </w:rPr>
-            </w:pPr>
-          </w:p>
-          <w:p>
-            <w:pPr>
-              <w:pStyle w:val="Tabletext"/>
-              <w:rPr>
-                <w:rFonts w:cs="Arial"/>
-                <w:szCs w:val="22"/>
-              </w:rPr>
-            </w:pPr>
-          </w:p>
-          <w:p>
-            <w:pPr>
-              <w:pStyle w:val="Tabletext"/>
-              <w:rPr>
-                <w:rFonts w:cs="Arial"/>
-                <w:szCs w:val="22"/>
-              </w:rPr>
-            </w:pPr>
-          </w:p>
-          <w:p>
-            <w:pPr>
-              <w:pStyle w:val="Tabletext"/>
-              <w:rPr>
-                <w:rFonts w:cs="Arial"/>
-                <w:szCs w:val="22"/>
-              </w:rPr>
-            </w:pPr>
-          </w:p>
-          <w:p>
-            <w:pPr>
-              <w:pStyle w:val="Tabletext"/>
-              <w:rPr>
-                <w:rFonts w:cs="Arial"/>
-                <w:szCs w:val="22"/>
-              </w:rPr>
-            </w:pPr>
-          </w:p>
-          <w:p>
-            <w:pPr>
-              <w:pStyle w:val="Tabletext"/>
-              <w:rPr>
-                <w:rFonts w:cs="Arial"/>
-                <w:szCs w:val="22"/>
-              </w:rPr>
-            </w:pPr>
-          </w:p>
-          <w:p>
-            <w:pPr>
-              <w:pStyle w:val="Tabletext"/>
-              <w:rPr>
-                <w:rFonts w:cs="Arial"/>
-                <w:szCs w:val="22"/>
-              </w:rPr>
-            </w:pPr>
-          </w:p>
-          <w:p>
-            <w:pPr>
-              <w:pStyle w:val="Tabletext"/>
-              <w:rPr>
-                <w:rFonts w:cs="Arial"/>
-                <w:szCs w:val="22"/>
-              </w:rPr>
-            </w:pPr>
-          </w:p>
-          <w:p>
-            <w:pPr>
               <w:tabs>
                 <w:tab w:val="left" w:pos="-720"/>
               </w:tabs>
@@ -788,6 +862,455 @@
           </w:p>
           <w:p>
             <w:pPr>
+              <w:pStyle w:val="Tabletext"/>
+              <w:rPr>
+                <w:rFonts w:cs="Arial"/>
+                <w:szCs w:val="22"/>
+              </w:rPr>
+            </w:pPr>
+          </w:p>
+        </w:tc>
+      </w:tr>
+      <w:tr>
+        <w:trPr>
+          <w:cantSplit/>
+          <w:trHeight w:val="1676"/>
+          <w:tblHeader/>
+        </w:trPr>
+        <w:tc>
+          <w:tcPr>
+            <w:tcW w:w="1164" w:type="pct"/>
+            <w:tcBorders>
+              <w:bottom w:val="single" w:sz="4" w:space="0" w:color="auto"/>
+            </w:tcBorders>
+          </w:tcPr>
+          <w:p>
+            <w:pPr>
+              <w:pStyle w:val="NormalIndent"/>
+              <w:ind w:left="0"/>
+              <w:rPr>
+                <w:i/>
+                <w:color w:val="000000"/>
+                <w:sz w:val="20"/>
+                <w:szCs w:val="22"/>
+              </w:rPr>
+            </w:pPr>
+            <w:r>
+              <w:rPr>
+                <w:i/>
+                <w:color w:val="000000"/>
+                <w:sz w:val="20"/>
+                <w:szCs w:val="22"/>
+              </w:rPr>
+              <w:t>How to sign up to the fair?</w:t>
+            </w:r>
+          </w:p>
+          <w:p>
+            <w:pPr>
+              <w:pStyle w:val="Tabletext"/>
+              <w:rPr>
+                <w:rFonts w:cs="Arial"/>
+                <w:szCs w:val="22"/>
+              </w:rPr>
+            </w:pPr>
+          </w:p>
+          <w:p>
+            <w:pPr>
+              <w:pStyle w:val="Tabletext"/>
+              <w:rPr>
+                <w:rFonts w:cs="Arial"/>
+                <w:szCs w:val="22"/>
+              </w:rPr>
+            </w:pPr>
+            <w:r>
+              <w:rPr>
+                <w:rFonts w:cs="Arial"/>
+                <w:szCs w:val="22"/>
+              </w:rPr>
+              <w:t>Clic</w:t>
+            </w:r>
+            <w:r>
+              <w:rPr>
+                <w:rFonts w:cs="Arial"/>
+                <w:szCs w:val="22"/>
+              </w:rPr>
+              <w:t>ked</w:t>
+            </w:r>
+            <w:r>
+              <w:rPr>
+                <w:rFonts w:cs="Arial"/>
+                <w:szCs w:val="22"/>
+              </w:rPr>
+              <w:t xml:space="preserve"> Sign Up either top menu or hero menu.</w:t>
+            </w:r>
+          </w:p>
+        </w:tc>
+        <w:tc>
+          <w:tcPr>
+            <w:tcW w:w="1183" w:type="pct"/>
+            <w:tcBorders>
+              <w:bottom w:val="single" w:sz="4" w:space="0" w:color="auto"/>
+            </w:tcBorders>
+          </w:tcPr>
+          <w:p>
+            <w:pPr>
+              <w:pStyle w:val="Tabletext"/>
+              <w:jc w:val="center"/>
+              <w:rPr>
+                <w:rFonts w:cs="Arial"/>
+                <w:szCs w:val="22"/>
+              </w:rPr>
+            </w:pPr>
+            <w:r>
+              <w:rPr>
+                <w:rFonts w:cs="Arial"/>
+                <w:szCs w:val="22"/>
+              </w:rPr>
+              <w:t>2</w:t>
+            </w:r>
+          </w:p>
+          <w:p>
+            <w:pPr>
+              <w:pStyle w:val="Tabletext"/>
+              <w:jc w:val="center"/>
+              <w:rPr>
+                <w:rFonts w:cs="Arial"/>
+                <w:szCs w:val="22"/>
+              </w:rPr>
+            </w:pPr>
+            <w:r>
+              <w:rPr>
+                <w:rFonts w:cs="Arial"/>
+                <w:szCs w:val="22"/>
+              </w:rPr>
+              <w:t>Easily completed</w:t>
+            </w:r>
+          </w:p>
+        </w:tc>
+        <w:tc>
+          <w:tcPr>
+            <w:tcW w:w="2653" w:type="pct"/>
+            <w:tcBorders>
+              <w:bottom w:val="single" w:sz="4" w:space="0" w:color="auto"/>
+            </w:tcBorders>
+          </w:tcPr>
+          <w:p>
+            <w:pPr>
+              <w:pStyle w:val="Tabletext"/>
+              <w:rPr>
+                <w:rFonts w:cs="Arial"/>
+                <w:szCs w:val="22"/>
+              </w:rPr>
+            </w:pPr>
+            <w:r>
+              <w:rPr>
+                <w:rFonts w:cs="Arial"/>
+                <w:szCs w:val="22"/>
+              </w:rPr>
+              <w:t>User found sign up straight away, and noted both in top menu and home page hero.</w:t>
+            </w:r>
+          </w:p>
+        </w:tc>
+      </w:tr>
+      <w:tr>
+        <w:trPr>
+          <w:cantSplit/>
+          <w:trHeight w:val="1700"/>
+          <w:tblHeader/>
+        </w:trPr>
+        <w:tc>
+          <w:tcPr>
+            <w:tcW w:w="1164" w:type="pct"/>
+            <w:tcBorders>
+              <w:bottom w:val="single" w:sz="4" w:space="0" w:color="auto"/>
+            </w:tcBorders>
+          </w:tcPr>
+          <w:p>
+            <w:pPr>
+              <w:pStyle w:val="NormalIndent"/>
+              <w:ind w:left="0"/>
+              <w:rPr>
+                <w:i/>
+                <w:color w:val="000000"/>
+                <w:sz w:val="20"/>
+                <w:szCs w:val="22"/>
+              </w:rPr>
+            </w:pPr>
+            <w:r>
+              <w:rPr>
+                <w:i/>
+                <w:color w:val="000000"/>
+                <w:sz w:val="20"/>
+                <w:szCs w:val="22"/>
+              </w:rPr>
+              <w:t>Where is the fair located?</w:t>
+            </w:r>
+          </w:p>
+          <w:p>
+            <w:pPr>
+              <w:pStyle w:val="Tabletext"/>
+              <w:rPr>
+                <w:rFonts w:cs="Arial"/>
+                <w:szCs w:val="22"/>
+              </w:rPr>
+            </w:pPr>
+          </w:p>
+          <w:p>
+            <w:pPr>
+              <w:pStyle w:val="Tabletext"/>
+              <w:rPr>
+                <w:rFonts w:cs="Arial"/>
+                <w:szCs w:val="22"/>
+              </w:rPr>
+            </w:pPr>
+            <w:r>
+              <w:rPr>
+                <w:rFonts w:cs="Arial"/>
+                <w:szCs w:val="22"/>
+              </w:rPr>
+              <w:t>Click “The Code Fair”, then reviewed, then clicked About</w:t>
+            </w:r>
+          </w:p>
+        </w:tc>
+        <w:tc>
+          <w:tcPr>
+            <w:tcW w:w="1183" w:type="pct"/>
+            <w:tcBorders>
+              <w:bottom w:val="single" w:sz="4" w:space="0" w:color="auto"/>
+            </w:tcBorders>
+          </w:tcPr>
+          <w:p>
+            <w:pPr>
+              <w:pStyle w:val="Tabletext"/>
+              <w:jc w:val="center"/>
+              <w:rPr>
+                <w:rFonts w:cs="Arial"/>
+                <w:szCs w:val="22"/>
+              </w:rPr>
+            </w:pPr>
+            <w:r>
+              <w:rPr>
+                <w:rFonts w:cs="Arial"/>
+                <w:szCs w:val="22"/>
+              </w:rPr>
+              <w:t>1</w:t>
+            </w:r>
+          </w:p>
+          <w:p>
+            <w:pPr>
+              <w:pStyle w:val="Tabletext"/>
+              <w:jc w:val="center"/>
+              <w:rPr>
+                <w:rFonts w:cs="Arial"/>
+                <w:szCs w:val="22"/>
+              </w:rPr>
+            </w:pPr>
+            <w:r>
+              <w:rPr>
+                <w:rFonts w:cs="Arial"/>
+                <w:szCs w:val="22"/>
+              </w:rPr>
+              <w:t>Completed with difficulty or help</w:t>
+            </w:r>
+          </w:p>
+          <w:p>
+            <w:pPr>
+              <w:pStyle w:val="Tabletext"/>
+              <w:jc w:val="center"/>
+              <w:rPr>
+                <w:rFonts w:cs="Arial"/>
+                <w:szCs w:val="22"/>
+              </w:rPr>
+            </w:pPr>
+          </w:p>
+        </w:tc>
+        <w:tc>
+          <w:tcPr>
+            <w:tcW w:w="2653" w:type="pct"/>
+            <w:tcBorders>
+              <w:bottom w:val="single" w:sz="4" w:space="0" w:color="auto"/>
+            </w:tcBorders>
+          </w:tcPr>
+          <w:p>
+            <w:pPr>
+              <w:pStyle w:val="Tabletext"/>
+              <w:rPr>
+                <w:rFonts w:cs="Arial"/>
+                <w:szCs w:val="22"/>
+              </w:rPr>
+            </w:pPr>
+            <w:r>
+              <w:rPr>
+                <w:rFonts w:cs="Arial"/>
+                <w:szCs w:val="22"/>
+              </w:rPr>
+              <w:t>User straight away clicked on “The Code Fair” and was confused when the information was not there. Then went to about, might be worth moving the fair location information to the code fair spot and or change the About menu item.</w:t>
+            </w:r>
+          </w:p>
+        </w:tc>
+      </w:tr>
+      <w:tr>
+        <w:trPr>
+          <w:cantSplit/>
+          <w:trHeight w:val="1413"/>
+          <w:tblHeader/>
+        </w:trPr>
+        <w:tc>
+          <w:tcPr>
+            <w:tcW w:w="1164" w:type="pct"/>
+            <w:tcBorders>
+              <w:bottom w:val="single" w:sz="4" w:space="0" w:color="auto"/>
+            </w:tcBorders>
+          </w:tcPr>
+          <w:p>
+            <w:pPr>
+              <w:pStyle w:val="Tabletext"/>
+              <w:rPr>
+                <w:rFonts w:cs="Arial"/>
+                <w:szCs w:val="22"/>
+              </w:rPr>
+            </w:pPr>
+          </w:p>
+          <w:p>
+            <w:pPr>
+              <w:pStyle w:val="Tabletext"/>
+              <w:rPr>
+                <w:i/>
+                <w:color w:val="000000"/>
+                <w:szCs w:val="22"/>
+              </w:rPr>
+            </w:pPr>
+            <w:r>
+              <w:rPr>
+                <w:i/>
+                <w:color w:val="000000"/>
+                <w:szCs w:val="22"/>
+              </w:rPr>
+              <w:t>I’m an industry rep how do I get involved?</w:t>
+            </w:r>
+          </w:p>
+          <w:p>
+            <w:pPr>
+              <w:pStyle w:val="Tabletext"/>
+              <w:rPr>
+                <w:rFonts w:cs="Arial"/>
+                <w:szCs w:val="22"/>
+              </w:rPr>
+            </w:pPr>
+          </w:p>
+          <w:p>
+            <w:pPr>
+              <w:pStyle w:val="Tabletext"/>
+              <w:rPr>
+                <w:rFonts w:cs="Arial"/>
+                <w:szCs w:val="22"/>
+              </w:rPr>
+            </w:pPr>
+            <w:r>
+              <w:rPr>
+                <w:rFonts w:cs="Arial"/>
+                <w:szCs w:val="22"/>
+              </w:rPr>
+              <w:t>Scrolled up and down for a second.</w:t>
+            </w:r>
+          </w:p>
+        </w:tc>
+        <w:tc>
+          <w:tcPr>
+            <w:tcW w:w="1183" w:type="pct"/>
+            <w:tcBorders>
+              <w:bottom w:val="single" w:sz="4" w:space="0" w:color="auto"/>
+            </w:tcBorders>
+          </w:tcPr>
+          <w:p>
+            <w:pPr>
+              <w:pStyle w:val="Tabletext"/>
+              <w:jc w:val="center"/>
+              <w:rPr>
+                <w:rFonts w:cs="Arial"/>
+                <w:szCs w:val="22"/>
+              </w:rPr>
+            </w:pPr>
+          </w:p>
+          <w:p>
+            <w:pPr>
+              <w:pStyle w:val="Tabletext"/>
+              <w:jc w:val="center"/>
+              <w:rPr>
+                <w:rFonts w:cs="Arial"/>
+                <w:szCs w:val="22"/>
+              </w:rPr>
+            </w:pPr>
+            <w:r>
+              <w:rPr>
+                <w:rFonts w:cs="Arial"/>
+                <w:szCs w:val="22"/>
+              </w:rPr>
+              <w:t>0</w:t>
+            </w:r>
+          </w:p>
+          <w:p>
+            <w:pPr>
+              <w:pStyle w:val="Tabletext"/>
+              <w:jc w:val="center"/>
+              <w:rPr>
+                <w:rFonts w:cs="Arial"/>
+                <w:szCs w:val="22"/>
+              </w:rPr>
+            </w:pPr>
+            <w:r>
+              <w:rPr>
+                <w:rFonts w:cs="Arial"/>
+                <w:szCs w:val="22"/>
+              </w:rPr>
+              <w:t>Not completed</w:t>
+            </w:r>
+          </w:p>
+          <w:p>
+            <w:pPr>
+              <w:pStyle w:val="Tabletext"/>
+              <w:jc w:val="center"/>
+              <w:rPr>
+                <w:rFonts w:cs="Arial"/>
+                <w:szCs w:val="22"/>
+              </w:rPr>
+            </w:pPr>
+          </w:p>
+        </w:tc>
+        <w:tc>
+          <w:tcPr>
+            <w:tcW w:w="2653" w:type="pct"/>
+            <w:tcBorders>
+              <w:bottom w:val="single" w:sz="4" w:space="0" w:color="auto"/>
+            </w:tcBorders>
+          </w:tcPr>
+          <w:p>
+            <w:pPr>
+              <w:pStyle w:val="Tabletext"/>
+              <w:rPr>
+                <w:rFonts w:cs="Arial"/>
+                <w:szCs w:val="22"/>
+              </w:rPr>
+            </w:pPr>
+          </w:p>
+          <w:p>
+            <w:pPr>
+              <w:pStyle w:val="Tabletext"/>
+              <w:rPr>
+                <w:rFonts w:cs="Arial"/>
+                <w:szCs w:val="22"/>
+              </w:rPr>
+            </w:pPr>
+            <w:r>
+              <w:rPr>
+                <w:rFonts w:cs="Arial"/>
+                <w:szCs w:val="22"/>
+              </w:rPr>
+              <w:t>This does not really exists in this this site, we’ll need to add a contact form as well for people of industry and potentially students who want more information or want to get involved.</w:t>
+            </w:r>
+          </w:p>
+          <w:p>
+            <w:pPr>
               <w:tabs>
                 <w:tab w:val="left" w:pos="-720"/>
               </w:tabs>
@@ -799,58 +1322,6 @@
               </w:rPr>
             </w:pPr>
           </w:p>
-          <w:p>
-            <w:pPr>
-              <w:tabs>
-                <w:tab w:val="left" w:pos="-720"/>
-              </w:tabs>
-              <w:suppressAutoHyphens/>
-              <w:rPr>
-                <w:rFonts w:ascii="Arial" w:hAnsi="Arial" w:cs="Arial"/>
-                <w:sz w:val="20"/>
-                <w:szCs w:val="22"/>
-              </w:rPr>
-            </w:pPr>
-          </w:p>
-          <w:p>
-            <w:pPr>
-              <w:tabs>
-                <w:tab w:val="left" w:pos="-720"/>
-              </w:tabs>
-              <w:suppressAutoHyphens/>
-              <w:rPr>
-                <w:rFonts w:ascii="Arial" w:hAnsi="Arial" w:cs="Arial"/>
-                <w:sz w:val="20"/>
-                <w:szCs w:val="22"/>
-              </w:rPr>
-            </w:pPr>
-          </w:p>
-          <w:p>
-            <w:pPr>
-              <w:tabs>
-                <w:tab w:val="left" w:pos="-720"/>
-              </w:tabs>
-              <w:suppressAutoHyphens/>
-              <w:rPr>
-                <w:rFonts w:ascii="Arial" w:hAnsi="Arial" w:cs="Arial"/>
-                <w:sz w:val="20"/>
-                <w:szCs w:val="22"/>
-              </w:rPr>
-            </w:pPr>
-          </w:p>
-          <w:p>
-            <w:pPr>
-              <w:tabs>
-                <w:tab w:val="left" w:pos="-720"/>
-              </w:tabs>
-              <w:suppressAutoHyphens/>
-              <w:rPr>
-                <w:rFonts w:ascii="Arial" w:hAnsi="Arial" w:cs="Arial"/>
-                <w:sz w:val="20"/>
-                <w:szCs w:val="22"/>
-              </w:rPr>
-            </w:pPr>
-          </w:p>
         </w:tc>
       </w:tr>
     </w:tbl>
@@ -881,7 +1352,6 @@
           <w:szCs w:val="22"/>
         </w:rPr>
         <w:br/>
-        <w:t>[You may wish to add another 7-10 scenarios.]</w:t>
       </w:r>
     </w:p>
     <w:p>
@@ -978,7 +1448,7 @@
     <w:p>
       <w:pPr>
         <w:numPr>
-          <w:ilvl w:val="0"/>
+          <w:ilvl w:val="1"/>
           <w:numId w:val="1"/>
         </w:numPr>
         <w:tabs>
@@ -999,7 +1469,33 @@
           <w:sz w:val="20"/>
           <w:szCs w:val="22"/>
         </w:rPr>
-        <w:t>What is your impression of the search capability?</w:t>
+        <w:t xml:space="preserve">As a concept I can see the idea and direction, </w:t>
+      </w:r>
+      <w:proofErr w:type="gramStart"/>
+      <w:r>
+        <w:rPr>
+          <w:rFonts w:ascii="Arial" w:hAnsi="Arial" w:cs="Arial"/>
+          <w:sz w:val="20"/>
+          <w:szCs w:val="22"/>
+        </w:rPr>
+        <w:t>it’s</w:t>
+      </w:r>
+      <w:proofErr w:type="gramEnd"/>
+      <w:r>
+        <w:rPr>
+          <w:rFonts w:ascii="Arial" w:hAnsi="Arial" w:cs="Arial"/>
+          <w:sz w:val="20"/>
+          <w:szCs w:val="22"/>
+        </w:rPr>
+        <w:t xml:space="preserve"> </w:t>
+      </w:r>
+      <w:r>
+        <w:rPr>
+          <w:rFonts w:ascii="Arial" w:hAnsi="Arial" w:cs="Arial"/>
+          <w:sz w:val="20"/>
+          <w:szCs w:val="22"/>
+        </w:rPr>
+        <w:t>laid out well and clean navigation and content.</w:t>
       </w:r>
     </w:p>
     <w:p>
@@ -1026,7 +1522,50 @@
           <w:sz w:val="20"/>
           <w:szCs w:val="22"/>
         </w:rPr>
-        <w:t xml:space="preserve">Do you feel this site is current?  Why? </w:t>
+        <w:t>What is your impression of the search capability?</w:t>
+      </w:r>
+    </w:p>
+    <w:p>
+      <w:pPr>
+        <w:numPr>
+          <w:ilvl w:val="1"/>
+          <w:numId w:val="1"/>
+        </w:numPr>
+        <w:tabs>
+          <w:tab w:val="left" w:pos="-720"/>
+        </w:tabs>
+        <w:suppressAutoHyphens/>
+        <w:spacing w:before="240" w:after="240" w:line="480" w:lineRule="auto"/>
+        <w:outlineLvl w:val="0"/>
+        <w:rPr>
+          <w:rFonts w:ascii="Arial" w:hAnsi="Arial" w:cs="Arial"/>
+          <w:sz w:val="20"/>
+          <w:szCs w:val="22"/>
+        </w:rPr>
+      </w:pPr>
+      <w:r>
+        <w:rPr>
+          <w:rFonts w:ascii="Arial" w:hAnsi="Arial" w:cs="Arial"/>
+          <w:sz w:val="20"/>
+          <w:szCs w:val="22"/>
+        </w:rPr>
+        <w:t xml:space="preserve">The </w:t>
+      </w:r>
+      <w:r>
+        <w:rPr>
+          <w:rFonts w:ascii="Arial" w:hAnsi="Arial" w:cs="Arial"/>
+          <w:sz w:val="20"/>
+          <w:szCs w:val="22"/>
+        </w:rPr>
+        <w:t>search</w:t>
+      </w:r>
+      <w:r>
+        <w:rPr>
+          <w:rFonts w:ascii="Arial" w:hAnsi="Arial" w:cs="Arial"/>
+          <w:sz w:val="20"/>
+          <w:szCs w:val="22"/>
+        </w:rPr>
+        <w:t xml:space="preserve"> function doesn’t work at this stage, but at face value it’s clear where the search bar is, right at the top of the page all the time.</w:t>
       </w:r>
     </w:p>
     <w:p>
@@ -1053,7 +1592,34 @@
           <w:sz w:val="20"/>
           <w:szCs w:val="22"/>
         </w:rPr>
-        <w:t>What did you like best about the site?</w:t>
+        <w:t xml:space="preserve">Do you feel this site is current?  Why? </w:t>
+      </w:r>
+    </w:p>
+    <w:p>
+      <w:pPr>
+        <w:numPr>
+          <w:ilvl w:val="1"/>
+          <w:numId w:val="1"/>
+        </w:numPr>
+        <w:tabs>
+          <w:tab w:val="left" w:pos="-720"/>
+        </w:tabs>
+        <w:suppressAutoHyphens/>
+        <w:spacing w:before="240" w:after="240" w:line="480" w:lineRule="auto"/>
+        <w:outlineLvl w:val="0"/>
+        <w:rPr>
+          <w:rFonts w:ascii="Arial" w:hAnsi="Arial" w:cs="Arial"/>
+          <w:sz w:val="20"/>
+          <w:szCs w:val="22"/>
+        </w:rPr>
+      </w:pPr>
+      <w:r>
+        <w:rPr>
+          <w:rFonts w:ascii="Arial" w:hAnsi="Arial" w:cs="Arial"/>
+          <w:sz w:val="20"/>
+          <w:szCs w:val="22"/>
+        </w:rPr>
+        <w:t>I can’t really comment on this at this time.</w:t>
       </w:r>
     </w:p>
     <w:p>
@@ -1080,7 +1646,34 @@
           <w:sz w:val="20"/>
           <w:szCs w:val="22"/>
         </w:rPr>
-        <w:t>What did you like least about the site?</w:t>
+        <w:t>What did you like best about the site?</w:t>
+      </w:r>
+    </w:p>
+    <w:p>
+      <w:pPr>
+        <w:numPr>
+          <w:ilvl w:val="1"/>
+          <w:numId w:val="1"/>
+        </w:numPr>
+        <w:tabs>
+          <w:tab w:val="left" w:pos="-720"/>
+        </w:tabs>
+        <w:suppressAutoHyphens/>
+        <w:spacing w:before="240" w:after="240" w:line="480" w:lineRule="auto"/>
+        <w:outlineLvl w:val="0"/>
+        <w:rPr>
+          <w:rFonts w:ascii="Arial" w:hAnsi="Arial" w:cs="Arial"/>
+          <w:sz w:val="20"/>
+          <w:szCs w:val="22"/>
+        </w:rPr>
+      </w:pPr>
+      <w:r>
+        <w:rPr>
+          <w:rFonts w:ascii="Arial" w:hAnsi="Arial" w:cs="Arial"/>
+          <w:sz w:val="20"/>
+          <w:szCs w:val="22"/>
+        </w:rPr>
+        <w:t>It’s simple and easy to follow, all the information in one spot yet still linked to so you can choose to scroll or use the links.</w:t>
       </w:r>
     </w:p>
     <w:p>
@@ -1107,7 +1700,52 @@
           <w:sz w:val="20"/>
           <w:szCs w:val="22"/>
         </w:rPr>
-        <w:t>If you were the website developer, what would be the first thing you would do to improve the website?</w:t>
+        <w:t>What did you like least about the site?</w:t>
+      </w:r>
+    </w:p>
+    <w:p>
+      <w:pPr>
+        <w:numPr>
+          <w:ilvl w:val="1"/>
+          <w:numId w:val="1"/>
+        </w:numPr>
+        <w:tabs>
+          <w:tab w:val="left" w:pos="-720"/>
+        </w:tabs>
+        <w:suppressAutoHyphens/>
+        <w:spacing w:before="240" w:after="240" w:line="480" w:lineRule="auto"/>
+        <w:outlineLvl w:val="0"/>
+        <w:rPr>
+          <w:rFonts w:ascii="Arial" w:hAnsi="Arial" w:cs="Arial"/>
+          <w:sz w:val="20"/>
+          <w:szCs w:val="22"/>
+        </w:rPr>
+      </w:pPr>
+      <w:r>
+        <w:rPr>
+          <w:rFonts w:ascii="Arial" w:hAnsi="Arial" w:cs="Arial"/>
+          <w:sz w:val="20"/>
+          <w:szCs w:val="22"/>
+        </w:rPr>
+        <w:t xml:space="preserve">It’s confusing the difference between </w:t>
+      </w:r>
+      <w:proofErr w:type="gramStart"/>
+      <w:r>
+        <w:rPr>
+          <w:rFonts w:ascii="Arial" w:hAnsi="Arial" w:cs="Arial"/>
+          <w:sz w:val="20"/>
+          <w:szCs w:val="22"/>
+        </w:rPr>
+        <w:t>About</w:t>
+      </w:r>
+      <w:proofErr w:type="gramEnd"/>
+      <w:r>
+        <w:rPr>
+          <w:rFonts w:ascii="Arial" w:hAnsi="Arial" w:cs="Arial"/>
+          <w:sz w:val="20"/>
+          <w:szCs w:val="22"/>
+        </w:rPr>
+        <w:t xml:space="preserve"> and The Code Fair.</w:t>
       </w:r>
     </w:p>
     <w:p>
@@ -1134,17 +1772,34 @@
           <w:sz w:val="20"/>
           <w:szCs w:val="22"/>
         </w:rPr>
-        <w:t xml:space="preserve">Is there anything that you feel is missing on this site? </w:t>
-      </w:r>
-      <w:r>
-        <w:rPr>
-          <w:rFonts w:ascii="Arial" w:hAnsi="Arial" w:cs="Arial"/>
-          <w:i/>
-          <w:iCs/>
-          <w:sz w:val="20"/>
-          <w:szCs w:val="22"/>
-        </w:rPr>
-        <w:t>(Probe: content or site features/functions)</w:t>
+        <w:t>If you were the website developer, what would be the first thing you would do to improve the website?</w:t>
+      </w:r>
+    </w:p>
+    <w:p>
+      <w:pPr>
+        <w:numPr>
+          <w:ilvl w:val="1"/>
+          <w:numId w:val="1"/>
+        </w:numPr>
+        <w:tabs>
+          <w:tab w:val="left" w:pos="-720"/>
+        </w:tabs>
+        <w:suppressAutoHyphens/>
+        <w:spacing w:before="240" w:after="240" w:line="480" w:lineRule="auto"/>
+        <w:outlineLvl w:val="0"/>
+        <w:rPr>
+          <w:rFonts w:ascii="Arial" w:hAnsi="Arial" w:cs="Arial"/>
+          <w:sz w:val="20"/>
+          <w:szCs w:val="22"/>
+        </w:rPr>
+      </w:pPr>
+      <w:r>
+        <w:rPr>
+          <w:rFonts w:ascii="Arial" w:hAnsi="Arial" w:cs="Arial"/>
+          <w:sz w:val="20"/>
+          <w:szCs w:val="22"/>
+        </w:rPr>
+        <w:t>I can’t really comment on this in such a raw form.</w:t>
       </w:r>
     </w:p>
     <w:p>
@@ -1160,6 +1815,72 @@
         <w:spacing w:before="240" w:after="240" w:line="480" w:lineRule="auto"/>
         <w:outlineLvl w:val="0"/>
         <w:rPr>
+          <w:rFonts w:ascii="Arial" w:hAnsi="Arial" w:cs="Arial"/>
+          <w:sz w:val="20"/>
+          <w:szCs w:val="22"/>
+        </w:rPr>
+      </w:pPr>
+      <w:r>
+        <w:rPr>
+          <w:rFonts w:ascii="Arial" w:hAnsi="Arial" w:cs="Arial"/>
+          <w:sz w:val="20"/>
+          <w:szCs w:val="22"/>
+        </w:rPr>
+        <w:t xml:space="preserve">Is there anything that you feel is missing on this site? </w:t>
+      </w:r>
+      <w:r>
+        <w:rPr>
+          <w:rFonts w:ascii="Arial" w:hAnsi="Arial" w:cs="Arial"/>
+          <w:i/>
+          <w:iCs/>
+          <w:sz w:val="20"/>
+          <w:szCs w:val="22"/>
+        </w:rPr>
+        <w:t>(Probe: content or site features/functions)</w:t>
+      </w:r>
+    </w:p>
+    <w:p>
+      <w:pPr>
+        <w:numPr>
+          <w:ilvl w:val="1"/>
+          <w:numId w:val="1"/>
+        </w:numPr>
+        <w:tabs>
+          <w:tab w:val="left" w:pos="-720"/>
+        </w:tabs>
+        <w:suppressAutoHyphens/>
+        <w:spacing w:before="240" w:after="240" w:line="480" w:lineRule="auto"/>
+        <w:outlineLvl w:val="0"/>
+        <w:rPr>
+          <w:rFonts w:ascii="Arial" w:hAnsi="Arial" w:cs="Arial"/>
+          <w:sz w:val="20"/>
+          <w:szCs w:val="22"/>
+        </w:rPr>
+      </w:pPr>
+      <w:r>
+        <w:rPr>
+          <w:rFonts w:ascii="Arial" w:hAnsi="Arial" w:cs="Arial"/>
+          <w:i/>
+          <w:iCs/>
+          <w:sz w:val="20"/>
+          <w:szCs w:val="22"/>
+        </w:rPr>
+        <w:t>Can’t really comment on this at this time, after content is added I could.</w:t>
+      </w:r>
+    </w:p>
+    <w:p>
+      <w:pPr>
+        <w:numPr>
+          <w:ilvl w:val="0"/>
+          <w:numId w:val="1"/>
+        </w:numPr>
+        <w:tabs>
+          <w:tab w:val="left" w:pos="-720"/>
+        </w:tabs>
+        <w:suppressAutoHyphens/>
+        <w:spacing w:before="240" w:after="240" w:line="480" w:lineRule="auto"/>
+        <w:outlineLvl w:val="0"/>
+        <w:rPr>
           <w:rFonts w:cs="Arial"/>
           <w:sz w:val="20"/>
           <w:szCs w:val="22"/>
@@ -1172,6 +1893,33 @@
           <w:szCs w:val="22"/>
         </w:rPr>
         <w:t>If you were to describe this site to a colleague in a sentence or two, what would you say?</w:t>
+      </w:r>
+    </w:p>
+    <w:p>
+      <w:pPr>
+        <w:numPr>
+          <w:ilvl w:val="1"/>
+          <w:numId w:val="1"/>
+        </w:numPr>
+        <w:tabs>
+          <w:tab w:val="left" w:pos="-720"/>
+        </w:tabs>
+        <w:suppressAutoHyphens/>
+        <w:spacing w:before="240" w:after="240" w:line="480" w:lineRule="auto"/>
+        <w:outlineLvl w:val="0"/>
+        <w:rPr>
+          <w:rFonts w:cs="Arial"/>
+          <w:sz w:val="20"/>
+          <w:szCs w:val="22"/>
+        </w:rPr>
+      </w:pPr>
+      <w:r>
+        <w:rPr>
+          <w:rFonts w:cs="Arial"/>
+          <w:sz w:val="20"/>
+          <w:szCs w:val="22"/>
+        </w:rPr>
+        <w:t>I don’t feel I’d have a need to.</w:t>
       </w:r>
     </w:p>
     <w:p>
@@ -1199,6 +1947,59 @@
           <w:szCs w:val="22"/>
         </w:rPr>
         <w:t>Do you have any other final comments or questions?</w:t>
+      </w:r>
+    </w:p>
+    <w:p>
+      <w:pPr>
+        <w:pStyle w:val="BodyText"/>
+        <w:numPr>
+          <w:ilvl w:val="1"/>
+          <w:numId w:val="1"/>
+        </w:numPr>
+        <w:tabs>
+          <w:tab w:val="left" w:pos="-720"/>
+        </w:tabs>
+        <w:suppressAutoHyphens/>
+        <w:spacing w:before="240" w:after="240" w:line="480" w:lineRule="auto"/>
+        <w:outlineLvl w:val="0"/>
+        <w:rPr>
+          <w:rFonts w:cs="Arial"/>
+          <w:szCs w:val="22"/>
+        </w:rPr>
+      </w:pPr>
+      <w:r>
+        <w:rPr>
+          <w:rFonts w:cs="Arial"/>
+          <w:sz w:val="20"/>
+          <w:szCs w:val="22"/>
+        </w:rPr>
+        <w:t xml:space="preserve">Not at </w:t>
+      </w:r>
+      <w:r>
+        <w:rPr>
+          <w:rFonts w:cs="Arial"/>
+          <w:sz w:val="20"/>
+          <w:szCs w:val="22"/>
+        </w:rPr>
+        <w:t>this</w:t>
+      </w:r>
+      <w:bookmarkStart w:id="0" w:name="_GoBack"/>
+      <w:bookmarkEnd w:id="0"/>
+      <w:r>
+        <w:rPr>
+          <w:rFonts w:cs="Arial"/>
+          <w:sz w:val="20"/>
+          <w:szCs w:val="22"/>
+        </w:rPr>
+        <w:t xml:space="preserve"> time</w:t>
+      </w:r>
+      <w:r>
+        <w:rPr>
+          <w:rFonts w:cs="Arial"/>
+          <w:sz w:val="20"/>
+          <w:szCs w:val="22"/>
+        </w:rPr>
+        <w:t>.</w:t>
       </w:r>
     </w:p>
     <w:p/>
@@ -1213,7 +2014,7 @@
 </file>
 
 <file path=word/numbering.xml><?xml version="1.0" encoding="utf-8"?>
-<w:numbering xmlns:wpc="http://schemas.microsoft.com/office/word/2010/wordprocessingCanvas" xmlns:mo="http://schemas.microsoft.com/office/mac/office/2008/main" xmlns:mc="http://schemas.openxmlformats.org/markup-compatibility/2006" xmlns:mv="urn:schemas-microsoft-com:mac:vml" xmlns:o="urn:schemas-microsoft-com:office:office" xmlns:r="http://schemas.openxmlformats.org/officeDocument/2006/relationships" xmlns:m="http://schemas.openxmlformats.org/officeDocument/2006/math" xmlns:v="urn:schemas-microsoft-com:vml" xmlns:wp14="http://schemas.microsoft.com/office/word/2010/wordprocessingDrawing" xmlns:wp="http://schemas.openxmlformats.org/drawingml/2006/wordprocessingDrawing" xmlns:w10="urn:schemas-microsoft-com:office:word" xmlns:w="http://schemas.openxmlformats.org/wordprocessingml/2006/main" xmlns:w14="http://schemas.microsoft.com/office/word/2010/wordml" xmlns:w15="http://schemas.microsoft.com/office/word/2012/wordml" xmlns:wpg="http://schemas.microsoft.com/office/word/2010/wordprocessingGroup" xmlns:wpi="http://schemas.microsoft.com/office/word/2010/wordprocessingInk" xmlns:wne="http://schemas.microsoft.com/office/word/2006/wordml" xmlns:wps="http://schemas.microsoft.com/office/word/2010/wordprocessingShape" mc:Ignorable="w14 w15 wp14">
+<w:numbering xmlns:wpc="http://schemas.microsoft.com/office/word/2010/wordprocessingCanvas" xmlns:mo="http://schemas.microsoft.com/office/mac/office/2008/main" xmlns:mc="http://schemas.openxmlformats.org/markup-compatibility/2006" xmlns:mv="urn:schemas-microsoft-com:mac:vml" xmlns:o="urn:schemas-microsoft-com:office:office" xmlns:r="http://schemas.openxmlformats.org/officeDocument/2006/relationships" xmlns:m="http://schemas.openxmlformats.org/officeDocument/2006/math" xmlns:v="urn:schemas-microsoft-com:vml" xmlns:wp14="http://schemas.microsoft.com/office/word/2010/wordprocessingDrawing" xmlns:wp="http://schemas.openxmlformats.org/drawingml/2006/wordprocessingDrawing" xmlns:w10="urn:schemas-microsoft-com:office:word" xmlns:w="http://schemas.openxmlformats.org/wordprocessingml/2006/main" xmlns:w14="http://schemas.microsoft.com/office/word/2010/wordml" xmlns:wpg="http://schemas.microsoft.com/office/word/2010/wordprocessingGroup" xmlns:wpi="http://schemas.microsoft.com/office/word/2010/wordprocessingInk" xmlns:wne="http://schemas.microsoft.com/office/word/2006/wordml" xmlns:wps="http://schemas.microsoft.com/office/word/2010/wordprocessingShape" mc:Ignorable="w14 wp14">
   <w:abstractNum w:abstractNumId="0">
     <w:nsid w:val="370460AC"/>
     <w:multiLevelType w:val="hybridMultilevel"/>
@@ -1233,7 +2034,7 @@
         <w:rFonts w:ascii="Wingdings" w:hAnsi="Wingdings" w:hint="default"/>
       </w:rPr>
     </w:lvl>
-    <w:lvl w:ilvl="1" w:tplc="04090003" w:tentative="1">
+    <w:lvl w:ilvl="1" w:tplc="04090003">
       <w:start w:val="1"/>
       <w:numFmt w:val="bullet"/>
       <w:lvlText w:val="o"/>
@@ -1354,14 +2155,130 @@
       </w:rPr>
     </w:lvl>
   </w:abstractNum>
+  <w:abstractNum w:abstractNumId="1">
+    <w:nsid w:val="47CA55E6"/>
+    <w:multiLevelType w:val="hybridMultilevel"/>
+    <w:tmpl w:val="3EB4F6A8"/>
+    <w:lvl w:ilvl="0" w:tplc="04090001">
+      <w:start w:val="1"/>
+      <w:numFmt w:val="bullet"/>
+      <w:lvlText w:val=""/>
+      <w:lvlJc w:val="left"/>
+      <w:pPr>
+        <w:ind w:left="720" w:hanging="360"/>
+      </w:pPr>
+      <w:rPr>
+        <w:rFonts w:ascii="Symbol" w:hAnsi="Symbol" w:hint="default"/>
+      </w:rPr>
+    </w:lvl>
+    <w:lvl w:ilvl="1" w:tplc="04090003" w:tentative="1">
+      <w:start w:val="1"/>
+      <w:numFmt w:val="bullet"/>
+      <w:lvlText w:val="o"/>
+      <w:lvlJc w:val="left"/>
+      <w:pPr>
+        <w:ind w:left="1440" w:hanging="360"/>
+      </w:pPr>
+      <w:rPr>
+        <w:rFonts w:ascii="Courier New" w:hAnsi="Courier New" w:hint="default"/>
+      </w:rPr>
+    </w:lvl>
+    <w:lvl w:ilvl="2" w:tplc="04090005" w:tentative="1">
+      <w:start w:val="1"/>
+      <w:numFmt w:val="bullet"/>
+      <w:lvlText w:val=""/>
+      <w:lvlJc w:val="left"/>
+      <w:pPr>
+        <w:ind w:left="2160" w:hanging="360"/>
+      </w:pPr>
+      <w:rPr>
+        <w:rFonts w:ascii="Wingdings" w:hAnsi="Wingdings" w:hint="default"/>
+      </w:rPr>
+    </w:lvl>
+    <w:lvl w:ilvl="3" w:tplc="04090001" w:tentative="1">
+      <w:start w:val="1"/>
+      <w:numFmt w:val="bullet"/>
+      <w:lvlText w:val=""/>
+      <w:lvlJc w:val="left"/>
+      <w:pPr>
+        <w:ind w:left="2880" w:hanging="360"/>
+      </w:pPr>
+      <w:rPr>
+        <w:rFonts w:ascii="Symbol" w:hAnsi="Symbol" w:hint="default"/>
+      </w:rPr>
+    </w:lvl>
+    <w:lvl w:ilvl="4" w:tplc="04090003" w:tentative="1">
+      <w:start w:val="1"/>
+      <w:numFmt w:val="bullet"/>
+      <w:lvlText w:val="o"/>
+      <w:lvlJc w:val="left"/>
+      <w:pPr>
+        <w:ind w:left="3600" w:hanging="360"/>
+      </w:pPr>
+      <w:rPr>
+        <w:rFonts w:ascii="Courier New" w:hAnsi="Courier New" w:hint="default"/>
+      </w:rPr>
+    </w:lvl>
+    <w:lvl w:ilvl="5" w:tplc="04090005" w:tentative="1">
+      <w:start w:val="1"/>
+      <w:numFmt w:val="bullet"/>
+      <w:lvlText w:val=""/>
+      <w:lvlJc w:val="left"/>
+      <w:pPr>
+        <w:ind w:left="4320" w:hanging="360"/>
+      </w:pPr>
+      <w:rPr>
+        <w:rFonts w:ascii="Wingdings" w:hAnsi="Wingdings" w:hint="default"/>
+      </w:rPr>
+    </w:lvl>
+    <w:lvl w:ilvl="6" w:tplc="04090001" w:tentative="1">
+      <w:start w:val="1"/>
+      <w:numFmt w:val="bullet"/>
+      <w:lvlText w:val=""/>
+      <w:lvlJc w:val="left"/>
+      <w:pPr>
+        <w:ind w:left="5040" w:hanging="360"/>
+      </w:pPr>
+      <w:rPr>
+        <w:rFonts w:ascii="Symbol" w:hAnsi="Symbol" w:hint="default"/>
+      </w:rPr>
+    </w:lvl>
+    <w:lvl w:ilvl="7" w:tplc="04090003" w:tentative="1">
+      <w:start w:val="1"/>
+      <w:numFmt w:val="bullet"/>
+      <w:lvlText w:val="o"/>
+      <w:lvlJc w:val="left"/>
+      <w:pPr>
+        <w:ind w:left="5760" w:hanging="360"/>
+      </w:pPr>
+      <w:rPr>
+        <w:rFonts w:ascii="Courier New" w:hAnsi="Courier New" w:hint="default"/>
+      </w:rPr>
+    </w:lvl>
+    <w:lvl w:ilvl="8" w:tplc="04090005" w:tentative="1">
+      <w:start w:val="1"/>
+      <w:numFmt w:val="bullet"/>
+      <w:lvlText w:val=""/>
+      <w:lvlJc w:val="left"/>
+      <w:pPr>
+        <w:ind w:left="6480" w:hanging="360"/>
+      </w:pPr>
+      <w:rPr>
+        <w:rFonts w:ascii="Wingdings" w:hAnsi="Wingdings" w:hint="default"/>
+      </w:rPr>
+    </w:lvl>
+  </w:abstractNum>
   <w:num w:numId="1">
     <w:abstractNumId w:val="0"/>
+  </w:num>
+  <w:num w:numId="2">
+    <w:abstractNumId w:val="1"/>
   </w:num>
 </w:numbering>
 </file>
 
 <file path=word/styles.xml><?xml version="1.0" encoding="utf-8"?>
-<w:styles xmlns:mc="http://schemas.openxmlformats.org/markup-compatibility/2006" xmlns:r="http://schemas.openxmlformats.org/officeDocument/2006/relationships" xmlns:w="http://schemas.openxmlformats.org/wordprocessingml/2006/main" xmlns:w14="http://schemas.microsoft.com/office/word/2010/wordml" xmlns:w15="http://schemas.microsoft.com/office/word/2012/wordml" mc:Ignorable="w14 w15">
+<w:styles xmlns:mc="http://schemas.openxmlformats.org/markup-compatibility/2006" xmlns:r="http://schemas.openxmlformats.org/officeDocument/2006/relationships" xmlns:w="http://schemas.openxmlformats.org/wordprocessingml/2006/main" xmlns:w14="http://schemas.microsoft.com/office/word/2010/wordml" mc:Ignorable="w14">
   <w:docDefaults>
     <w:rPrDefault>
       <w:rPr>
@@ -1373,389 +2290,564 @@
     </w:rPrDefault>
     <w:pPrDefault/>
   </w:docDefaults>
-  <w:latentStyles w:defLockedState="0" w:defUIPriority="99" w:defSemiHidden="0" w:defUnhideWhenUsed="0" w:defQFormat="0" w:count="382">
-    <w:lsdException w:name="Normal" w:uiPriority="0" w:qFormat="1"/>
-    <w:lsdException w:name="heading 1" w:uiPriority="9" w:qFormat="1"/>
-    <w:lsdException w:name="heading 2" w:semiHidden="1" w:uiPriority="9" w:unhideWhenUsed="1" w:qFormat="1"/>
-    <w:lsdException w:name="heading 3" w:semiHidden="1" w:uiPriority="9" w:unhideWhenUsed="1" w:qFormat="1"/>
-    <w:lsdException w:name="heading 4" w:semiHidden="1" w:uiPriority="9" w:unhideWhenUsed="1" w:qFormat="1"/>
-    <w:lsdException w:name="heading 5" w:semiHidden="1" w:uiPriority="9" w:unhideWhenUsed="1" w:qFormat="1"/>
-    <w:lsdException w:name="heading 6" w:semiHidden="1" w:uiPriority="9" w:unhideWhenUsed="1" w:qFormat="1"/>
-    <w:lsdException w:name="heading 7" w:semiHidden="1" w:uiPriority="9" w:unhideWhenUsed="1" w:qFormat="1"/>
-    <w:lsdException w:name="heading 8" w:semiHidden="1" w:uiPriority="9" w:unhideWhenUsed="1" w:qFormat="1"/>
-    <w:lsdException w:name="heading 9" w:semiHidden="1" w:uiPriority="9" w:unhideWhenUsed="1" w:qFormat="1"/>
-    <w:lsdException w:name="index 1" w:semiHidden="1" w:unhideWhenUsed="1"/>
-    <w:lsdException w:name="index 2" w:semiHidden="1" w:unhideWhenUsed="1"/>
-    <w:lsdException w:name="index 3" w:semiHidden="1" w:unhideWhenUsed="1"/>
-    <w:lsdException w:name="index 4" w:semiHidden="1" w:unhideWhenUsed="1"/>
-    <w:lsdException w:name="index 5" w:semiHidden="1" w:unhideWhenUsed="1"/>
-    <w:lsdException w:name="index 6" w:semiHidden="1" w:unhideWhenUsed="1"/>
-    <w:lsdException w:name="index 7" w:semiHidden="1" w:unhideWhenUsed="1"/>
-    <w:lsdException w:name="index 8" w:semiHidden="1" w:unhideWhenUsed="1"/>
-    <w:lsdException w:name="index 9" w:semiHidden="1" w:unhideWhenUsed="1"/>
-    <w:lsdException w:name="toc 1" w:semiHidden="1" w:uiPriority="39" w:unhideWhenUsed="1"/>
-    <w:lsdException w:name="toc 2" w:semiHidden="1" w:uiPriority="39" w:unhideWhenUsed="1"/>
-    <w:lsdException w:name="toc 3" w:semiHidden="1" w:uiPriority="39" w:unhideWhenUsed="1"/>
-    <w:lsdException w:name="toc 4" w:semiHidden="1" w:uiPriority="39" w:unhideWhenUsed="1"/>
-    <w:lsdException w:name="toc 5" w:semiHidden="1" w:uiPriority="39" w:unhideWhenUsed="1"/>
-    <w:lsdException w:name="toc 6" w:semiHidden="1" w:uiPriority="39" w:unhideWhenUsed="1"/>
-    <w:lsdException w:name="toc 7" w:semiHidden="1" w:uiPriority="39" w:unhideWhenUsed="1"/>
-    <w:lsdException w:name="toc 8" w:semiHidden="1" w:uiPriority="39" w:unhideWhenUsed="1"/>
-    <w:lsdException w:name="toc 9" w:semiHidden="1" w:uiPriority="39" w:unhideWhenUsed="1"/>
-    <w:lsdException w:name="Normal Indent" w:semiHidden="1" w:uiPriority="0" w:unhideWhenUsed="1"/>
-    <w:lsdException w:name="footnote text" w:semiHidden="1" w:unhideWhenUsed="1"/>
-    <w:lsdException w:name="annotation text" w:semiHidden="1" w:unhideWhenUsed="1"/>
-    <w:lsdException w:name="header" w:semiHidden="1" w:unhideWhenUsed="1"/>
-    <w:lsdException w:name="footer" w:semiHidden="1" w:unhideWhenUsed="1"/>
-    <w:lsdException w:name="index heading" w:semiHidden="1" w:unhideWhenUsed="1"/>
-    <w:lsdException w:name="caption" w:semiHidden="1" w:uiPriority="35" w:unhideWhenUsed="1" w:qFormat="1"/>
-    <w:lsdException w:name="table of figures" w:semiHidden="1" w:unhideWhenUsed="1"/>
-    <w:lsdException w:name="envelope address" w:semiHidden="1" w:unhideWhenUsed="1"/>
-    <w:lsdException w:name="envelope return" w:semiHidden="1" w:unhideWhenUsed="1"/>
-    <w:lsdException w:name="footnote reference" w:semiHidden="1" w:unhideWhenUsed="1"/>
-    <w:lsdException w:name="annotation reference" w:semiHidden="1" w:unhideWhenUsed="1"/>
-    <w:lsdException w:name="line number" w:semiHidden="1" w:unhideWhenUsed="1"/>
-    <w:lsdException w:name="page number" w:semiHidden="1" w:unhideWhenUsed="1"/>
-    <w:lsdException w:name="endnote reference" w:semiHidden="1" w:unhideWhenUsed="1"/>
-    <w:lsdException w:name="endnote text" w:semiHidden="1" w:unhideWhenUsed="1"/>
-    <w:lsdException w:name="table of authorities" w:semiHidden="1" w:unhideWhenUsed="1"/>
-    <w:lsdException w:name="macro" w:semiHidden="1" w:unhideWhenUsed="1"/>
-    <w:lsdException w:name="toa heading" w:semiHidden="1" w:unhideWhenUsed="1"/>
-    <w:lsdException w:name="List" w:semiHidden="1" w:unhideWhenUsed="1"/>
-    <w:lsdException w:name="List Bullet" w:semiHidden="1" w:unhideWhenUsed="1"/>
-    <w:lsdException w:name="List Number" w:semiHidden="1" w:unhideWhenUsed="1"/>
-    <w:lsdException w:name="List 2" w:semiHidden="1" w:unhideWhenUsed="1"/>
-    <w:lsdException w:name="List 3" w:semiHidden="1" w:unhideWhenUsed="1"/>
-    <w:lsdException w:name="List 4" w:semiHidden="1" w:unhideWhenUsed="1"/>
-    <w:lsdException w:name="List 5" w:semiHidden="1" w:unhideWhenUsed="1"/>
-    <w:lsdException w:name="List Bullet 2" w:semiHidden="1" w:unhideWhenUsed="1"/>
-    <w:lsdException w:name="List Bullet 3" w:semiHidden="1" w:unhideWhenUsed="1"/>
-    <w:lsdException w:name="List Bullet 4" w:semiHidden="1" w:unhideWhenUsed="1"/>
-    <w:lsdException w:name="List Bullet 5" w:semiHidden="1" w:unhideWhenUsed="1"/>
-    <w:lsdException w:name="List Number 2" w:semiHidden="1" w:unhideWhenUsed="1"/>
-    <w:lsdException w:name="List Number 3" w:semiHidden="1" w:unhideWhenUsed="1"/>
-    <w:lsdException w:name="List Number 4" w:semiHidden="1" w:unhideWhenUsed="1"/>
-    <w:lsdException w:name="List Number 5" w:semiHidden="1" w:unhideWhenUsed="1"/>
-    <w:lsdException w:name="Title" w:uiPriority="10" w:qFormat="1"/>
-    <w:lsdException w:name="Closing" w:semiHidden="1" w:unhideWhenUsed="1"/>
-    <w:lsdException w:name="Signature" w:semiHidden="1" w:unhideWhenUsed="1"/>
-    <w:lsdException w:name="Default Paragraph Font" w:semiHidden="1" w:uiPriority="1" w:unhideWhenUsed="1"/>
-    <w:lsdException w:name="Body Text" w:semiHidden="1" w:uiPriority="0" w:unhideWhenUsed="1"/>
-    <w:lsdException w:name="Body Text Indent" w:semiHidden="1" w:unhideWhenUsed="1"/>
-    <w:lsdException w:name="List Continue" w:semiHidden="1" w:unhideWhenUsed="1"/>
-    <w:lsdException w:name="List Continue 2" w:semiHidden="1" w:unhideWhenUsed="1"/>
-    <w:lsdException w:name="List Continue 3" w:semiHidden="1" w:unhideWhenUsed="1"/>
-    <w:lsdException w:name="List Continue 4" w:semiHidden="1" w:unhideWhenUsed="1"/>
-    <w:lsdException w:name="List Continue 5" w:semiHidden="1" w:unhideWhenUsed="1"/>
-    <w:lsdException w:name="Message Header" w:semiHidden="1" w:unhideWhenUsed="1"/>
-    <w:lsdException w:name="Subtitle" w:uiPriority="11" w:qFormat="1"/>
-    <w:lsdException w:name="Salutation" w:semiHidden="1" w:unhideWhenUsed="1"/>
-    <w:lsdException w:name="Date" w:semiHidden="1" w:unhideWhenUsed="1"/>
-    <w:lsdException w:name="Body Text First Indent" w:semiHidden="1" w:unhideWhenUsed="1"/>
-    <w:lsdException w:name="Body Text First Indent 2" w:semiHidden="1" w:unhideWhenUsed="1"/>
-    <w:lsdException w:name="Note Heading" w:semiHidden="1" w:unhideWhenUsed="1"/>
-    <w:lsdException w:name="Body Text 2" w:semiHidden="1" w:unhideWhenUsed="1"/>
-    <w:lsdException w:name="Body Text 3" w:semiHidden="1" w:unhideWhenUsed="1"/>
-    <w:lsdException w:name="Body Text Indent 2" w:semiHidden="1" w:unhideWhenUsed="1"/>
-    <w:lsdException w:name="Body Text Indent 3" w:semiHidden="1" w:unhideWhenUsed="1"/>
-    <w:lsdException w:name="Block Text" w:semiHidden="1" w:unhideWhenUsed="1"/>
-    <w:lsdException w:name="Hyperlink" w:semiHidden="1" w:unhideWhenUsed="1"/>
-    <w:lsdException w:name="FollowedHyperlink" w:semiHidden="1" w:unhideWhenUsed="1"/>
-    <w:lsdException w:name="Strong" w:uiPriority="22" w:qFormat="1"/>
-    <w:lsdException w:name="Emphasis" w:uiPriority="20" w:qFormat="1"/>
-    <w:lsdException w:name="Document Map" w:semiHidden="1" w:unhideWhenUsed="1"/>
-    <w:lsdException w:name="Plain Text" w:semiHidden="1" w:unhideWhenUsed="1"/>
-    <w:lsdException w:name="E-mail Signature" w:semiHidden="1" w:unhideWhenUsed="1"/>
-    <w:lsdException w:name="HTML Top of Form" w:semiHidden="1" w:unhideWhenUsed="1"/>
-    <w:lsdException w:name="HTML Bottom of Form" w:semiHidden="1" w:unhideWhenUsed="1"/>
-    <w:lsdException w:name="Normal (Web)" w:semiHidden="1" w:unhideWhenUsed="1"/>
-    <w:lsdException w:name="HTML Acronym" w:semiHidden="1" w:unhideWhenUsed="1"/>
-    <w:lsdException w:name="HTML Address" w:semiHidden="1" w:unhideWhenUsed="1"/>
-    <w:lsdException w:name="HTML Cite" w:semiHidden="1" w:unhideWhenUsed="1"/>
-    <w:lsdException w:name="HTML Code" w:semiHidden="1" w:unhideWhenUsed="1"/>
-    <w:lsdException w:name="HTML Definition" w:semiHidden="1" w:unhideWhenUsed="1"/>
-    <w:lsdException w:name="HTML Keyboard" w:semiHidden="1" w:unhideWhenUsed="1"/>
-    <w:lsdException w:name="HTML Preformatted" w:semiHidden="1" w:unhideWhenUsed="1"/>
-    <w:lsdException w:name="HTML Sample" w:semiHidden="1" w:unhideWhenUsed="1"/>
-    <w:lsdException w:name="HTML Typewriter" w:semiHidden="1" w:unhideWhenUsed="1"/>
-    <w:lsdException w:name="HTML Variable" w:semiHidden="1" w:unhideWhenUsed="1"/>
-    <w:lsdException w:name="Normal Table" w:semiHidden="1" w:unhideWhenUsed="1"/>
-    <w:lsdException w:name="annotation subject" w:semiHidden="1" w:unhideWhenUsed="1"/>
-    <w:lsdException w:name="No List" w:semiHidden="1" w:unhideWhenUsed="1"/>
-    <w:lsdException w:name="Outline List 1" w:semiHidden="1" w:unhideWhenUsed="1"/>
-    <w:lsdException w:name="Outline List 2" w:semiHidden="1" w:unhideWhenUsed="1"/>
-    <w:lsdException w:name="Outline List 3" w:semiHidden="1" w:unhideWhenUsed="1"/>
-    <w:lsdException w:name="Table Simple 1" w:semiHidden="1" w:unhideWhenUsed="1"/>
-    <w:lsdException w:name="Table Simple 2" w:semiHidden="1" w:unhideWhenUsed="1"/>
-    <w:lsdException w:name="Table Simple 3" w:semiHidden="1" w:unhideWhenUsed="1"/>
-    <w:lsdException w:name="Table Classic 1" w:semiHidden="1" w:unhideWhenUsed="1"/>
-    <w:lsdException w:name="Table Classic 2" w:semiHidden="1" w:unhideWhenUsed="1"/>
-    <w:lsdException w:name="Table Classic 3" w:semiHidden="1" w:unhideWhenUsed="1"/>
-    <w:lsdException w:name="Table Classic 4" w:semiHidden="1" w:unhideWhenUsed="1"/>
-    <w:lsdException w:name="Table Colorful 1" w:semiHidden="1" w:unhideWhenUsed="1"/>
-    <w:lsdException w:name="Table Colorful 2" w:semiHidden="1" w:unhideWhenUsed="1"/>
-    <w:lsdException w:name="Table Colorful 3" w:semiHidden="1" w:unhideWhenUsed="1"/>
-    <w:lsdException w:name="Table Columns 1" w:semiHidden="1" w:unhideWhenUsed="1"/>
-    <w:lsdException w:name="Table Columns 2" w:semiHidden="1" w:unhideWhenUsed="1"/>
-    <w:lsdException w:name="Table Columns 3" w:semiHidden="1" w:unhideWhenUsed="1"/>
-    <w:lsdException w:name="Table Columns 4" w:semiHidden="1" w:unhideWhenUsed="1"/>
-    <w:lsdException w:name="Table Columns 5" w:semiHidden="1" w:unhideWhenUsed="1"/>
-    <w:lsdException w:name="Table Grid 1" w:semiHidden="1" w:unhideWhenUsed="1"/>
-    <w:lsdException w:name="Table Grid 2" w:semiHidden="1" w:unhideWhenUsed="1"/>
-    <w:lsdException w:name="Table Grid 3" w:semiHidden="1" w:unhideWhenUsed="1"/>
-    <w:lsdException w:name="Table Grid 4" w:semiHidden="1" w:unhideWhenUsed="1"/>
-    <w:lsdException w:name="Table Grid 5" w:semiHidden="1" w:unhideWhenUsed="1"/>
-    <w:lsdException w:name="Table Grid 6" w:semiHidden="1" w:unhideWhenUsed="1"/>
-    <w:lsdException w:name="Table Grid 7" w:semiHidden="1" w:unhideWhenUsed="1"/>
-    <w:lsdException w:name="Table Grid 8" w:semiHidden="1" w:unhideWhenUsed="1"/>
-    <w:lsdException w:name="Table List 1" w:semiHidden="1" w:unhideWhenUsed="1"/>
-    <w:lsdException w:name="Table List 2" w:semiHidden="1" w:unhideWhenUsed="1"/>
-    <w:lsdException w:name="Table List 3" w:semiHidden="1" w:unhideWhenUsed="1"/>
-    <w:lsdException w:name="Table List 4" w:semiHidden="1" w:unhideWhenUsed="1"/>
-    <w:lsdException w:name="Table List 5" w:semiHidden="1" w:unhideWhenUsed="1"/>
-    <w:lsdException w:name="Table List 6" w:semiHidden="1" w:unhideWhenUsed="1"/>
-    <w:lsdException w:name="Table List 7" w:semiHidden="1" w:unhideWhenUsed="1"/>
-    <w:lsdException w:name="Table List 8" w:semiHidden="1" w:unhideWhenUsed="1"/>
-    <w:lsdException w:name="Table 3D effects 1" w:semiHidden="1" w:unhideWhenUsed="1"/>
-    <w:lsdException w:name="Table 3D effects 2" w:semiHidden="1" w:unhideWhenUsed="1"/>
-    <w:lsdException w:name="Table 3D effects 3" w:semiHidden="1" w:unhideWhenUsed="1"/>
-    <w:lsdException w:name="Table Contemporary" w:semiHidden="1" w:unhideWhenUsed="1"/>
-    <w:lsdException w:name="Table Elegant" w:semiHidden="1" w:unhideWhenUsed="1"/>
-    <w:lsdException w:name="Table Professional" w:semiHidden="1" w:unhideWhenUsed="1"/>
-    <w:lsdException w:name="Table Subtle 1" w:semiHidden="1" w:unhideWhenUsed="1"/>
-    <w:lsdException w:name="Table Subtle 2" w:semiHidden="1" w:unhideWhenUsed="1"/>
-    <w:lsdException w:name="Table Web 1" w:semiHidden="1" w:unhideWhenUsed="1"/>
-    <w:lsdException w:name="Table Web 2" w:semiHidden="1" w:unhideWhenUsed="1"/>
-    <w:lsdException w:name="Table Web 3" w:semiHidden="1" w:unhideWhenUsed="1"/>
-    <w:lsdException w:name="Balloon Text" w:semiHidden="1" w:unhideWhenUsed="1"/>
-    <w:lsdException w:name="Table Grid" w:uiPriority="39"/>
-    <w:lsdException w:name="Table Theme" w:semiHidden="1" w:unhideWhenUsed="1"/>
-    <w:lsdException w:name="Note Level 1" w:semiHidden="1" w:unhideWhenUsed="1"/>
-    <w:lsdException w:name="Note Level 2" w:semiHidden="1" w:unhideWhenUsed="1"/>
-    <w:lsdException w:name="Note Level 3" w:semiHidden="1" w:unhideWhenUsed="1"/>
-    <w:lsdException w:name="Note Level 4" w:semiHidden="1" w:unhideWhenUsed="1"/>
-    <w:lsdException w:name="Note Level 5" w:semiHidden="1" w:unhideWhenUsed="1"/>
-    <w:lsdException w:name="Note Level 6" w:semiHidden="1" w:unhideWhenUsed="1"/>
-    <w:lsdException w:name="Note Level 7" w:semiHidden="1" w:unhideWhenUsed="1"/>
-    <w:lsdException w:name="Note Level 8" w:semiHidden="1" w:unhideWhenUsed="1"/>
-    <w:lsdException w:name="Note Level 9" w:semiHidden="1" w:unhideWhenUsed="1"/>
-    <w:lsdException w:name="Placeholder Text" w:semiHidden="1"/>
-    <w:lsdException w:name="No Spacing" w:uiPriority="1" w:qFormat="1"/>
-    <w:lsdException w:name="Light Shading" w:uiPriority="60"/>
-    <w:lsdException w:name="Light List" w:uiPriority="61"/>
-    <w:lsdException w:name="Light Grid" w:uiPriority="62"/>
-    <w:lsdException w:name="Medium Shading 1" w:uiPriority="63"/>
-    <w:lsdException w:name="Medium Shading 2" w:uiPriority="64"/>
-    <w:lsdException w:name="Medium List 1" w:uiPriority="65"/>
-    <w:lsdException w:name="Medium List 2" w:uiPriority="66"/>
-    <w:lsdException w:name="Medium Grid 1" w:uiPriority="67"/>
-    <w:lsdException w:name="Medium Grid 2" w:uiPriority="68"/>
-    <w:lsdException w:name="Medium Grid 3" w:uiPriority="69"/>
-    <w:lsdException w:name="Dark List" w:uiPriority="70"/>
-    <w:lsdException w:name="Colorful Shading" w:uiPriority="71"/>
-    <w:lsdException w:name="Colorful List" w:uiPriority="72"/>
-    <w:lsdException w:name="Colorful Grid" w:uiPriority="73"/>
-    <w:lsdException w:name="Light Shading Accent 1" w:uiPriority="60"/>
-    <w:lsdException w:name="Light List Accent 1" w:uiPriority="61"/>
-    <w:lsdException w:name="Light Grid Accent 1" w:uiPriority="62"/>
-    <w:lsdException w:name="Medium Shading 1 Accent 1" w:uiPriority="63"/>
-    <w:lsdException w:name="Medium Shading 2 Accent 1" w:uiPriority="64"/>
-    <w:lsdException w:name="Medium List 1 Accent 1" w:uiPriority="65"/>
-    <w:lsdException w:name="Revision" w:semiHidden="1"/>
-    <w:lsdException w:name="List Paragraph" w:uiPriority="34" w:qFormat="1"/>
-    <w:lsdException w:name="Quote" w:uiPriority="29" w:qFormat="1"/>
-    <w:lsdException w:name="Intense Quote" w:uiPriority="30" w:qFormat="1"/>
-    <w:lsdException w:name="Medium List 2 Accent 1" w:uiPriority="66"/>
-    <w:lsdException w:name="Medium Grid 1 Accent 1" w:uiPriority="67"/>
-    <w:lsdException w:name="Medium Grid 2 Accent 1" w:uiPriority="68"/>
-    <w:lsdException w:name="Medium Grid 3 Accent 1" w:uiPriority="69"/>
-    <w:lsdException w:name="Dark List Accent 1" w:uiPriority="70"/>
-    <w:lsdException w:name="Colorful Shading Accent 1" w:uiPriority="71"/>
-    <w:lsdException w:name="Colorful List Accent 1" w:uiPriority="72"/>
-    <w:lsdException w:name="Colorful Grid Accent 1" w:uiPriority="73"/>
-    <w:lsdException w:name="Light Shading Accent 2" w:uiPriority="60"/>
-    <w:lsdException w:name="Light List Accent 2" w:uiPriority="61"/>
-    <w:lsdException w:name="Light Grid Accent 2" w:uiPriority="62"/>
-    <w:lsdException w:name="Medium Shading 1 Accent 2" w:uiPriority="63"/>
-    <w:lsdException w:name="Medium Shading 2 Accent 2" w:uiPriority="64"/>
-    <w:lsdException w:name="Medium List 1 Accent 2" w:uiPriority="65"/>
-    <w:lsdException w:name="Medium List 2 Accent 2" w:uiPriority="66"/>
-    <w:lsdException w:name="Medium Grid 1 Accent 2" w:uiPriority="67"/>
-    <w:lsdException w:name="Medium Grid 2 Accent 2" w:uiPriority="68"/>
-    <w:lsdException w:name="Medium Grid 3 Accent 2" w:uiPriority="69"/>
-    <w:lsdException w:name="Dark List Accent 2" w:uiPriority="70"/>
-    <w:lsdException w:name="Colorful Shading Accent 2" w:uiPriority="71"/>
-    <w:lsdException w:name="Colorful List Accent 2" w:uiPriority="72"/>
-    <w:lsdException w:name="Colorful Grid Accent 2" w:uiPriority="73"/>
-    <w:lsdException w:name="Light Shading Accent 3" w:uiPriority="60"/>
-    <w:lsdException w:name="Light List Accent 3" w:uiPriority="61"/>
-    <w:lsdException w:name="Light Grid Accent 3" w:uiPriority="62"/>
-    <w:lsdException w:name="Medium Shading 1 Accent 3" w:uiPriority="63"/>
-    <w:lsdException w:name="Medium Shading 2 Accent 3" w:uiPriority="64"/>
-    <w:lsdException w:name="Medium List 1 Accent 3" w:uiPriority="65"/>
-    <w:lsdException w:name="Medium List 2 Accent 3" w:uiPriority="66"/>
-    <w:lsdException w:name="Medium Grid 1 Accent 3" w:uiPriority="67"/>
-    <w:lsdException w:name="Medium Grid 2 Accent 3" w:uiPriority="68"/>
-    <w:lsdException w:name="Medium Grid 3 Accent 3" w:uiPriority="69"/>
-    <w:lsdException w:name="Dark List Accent 3" w:uiPriority="70"/>
-    <w:lsdException w:name="Colorful Shading Accent 3" w:uiPriority="71"/>
-    <w:lsdException w:name="Colorful List Accent 3" w:uiPriority="72"/>
-    <w:lsdException w:name="Colorful Grid Accent 3" w:uiPriority="73"/>
-    <w:lsdException w:name="Light Shading Accent 4" w:uiPriority="60"/>
-    <w:lsdException w:name="Light List Accent 4" w:uiPriority="61"/>
-    <w:lsdException w:name="Light Grid Accent 4" w:uiPriority="62"/>
-    <w:lsdException w:name="Medium Shading 1 Accent 4" w:uiPriority="63"/>
-    <w:lsdException w:name="Medium Shading 2 Accent 4" w:uiPriority="64"/>
-    <w:lsdException w:name="Medium List 1 Accent 4" w:uiPriority="65"/>
-    <w:lsdException w:name="Medium List 2 Accent 4" w:uiPriority="66"/>
-    <w:lsdException w:name="Medium Grid 1 Accent 4" w:uiPriority="67"/>
-    <w:lsdException w:name="Medium Grid 2 Accent 4" w:uiPriority="68"/>
-    <w:lsdException w:name="Medium Grid 3 Accent 4" w:uiPriority="69"/>
-    <w:lsdException w:name="Dark List Accent 4" w:uiPriority="70"/>
-    <w:lsdException w:name="Colorful Shading Accent 4" w:uiPriority="71"/>
-    <w:lsdException w:name="Colorful List Accent 4" w:uiPriority="72"/>
-    <w:lsdException w:name="Colorful Grid Accent 4" w:uiPriority="73"/>
-    <w:lsdException w:name="Light Shading Accent 5" w:uiPriority="60"/>
-    <w:lsdException w:name="Light List Accent 5" w:uiPriority="61"/>
-    <w:lsdException w:name="Light Grid Accent 5" w:uiPriority="62"/>
-    <w:lsdException w:name="Medium Shading 1 Accent 5" w:uiPriority="63"/>
-    <w:lsdException w:name="Medium Shading 2 Accent 5" w:uiPriority="64"/>
-    <w:lsdException w:name="Medium List 1 Accent 5" w:uiPriority="65"/>
-    <w:lsdException w:name="Medium List 2 Accent 5" w:uiPriority="66"/>
-    <w:lsdException w:name="Medium Grid 1 Accent 5" w:uiPriority="67"/>
-    <w:lsdException w:name="Medium Grid 2 Accent 5" w:uiPriority="68"/>
-    <w:lsdException w:name="Medium Grid 3 Accent 5" w:uiPriority="69"/>
-    <w:lsdException w:name="Dark List Accent 5" w:uiPriority="70"/>
-    <w:lsdException w:name="Colorful Shading Accent 5" w:uiPriority="71"/>
-    <w:lsdException w:name="Colorful List Accent 5" w:uiPriority="72"/>
-    <w:lsdException w:name="Colorful Grid Accent 5" w:uiPriority="73"/>
-    <w:lsdException w:name="Light Shading Accent 6" w:uiPriority="60"/>
-    <w:lsdException w:name="Light List Accent 6" w:uiPriority="61"/>
-    <w:lsdException w:name="Light Grid Accent 6" w:uiPriority="62"/>
-    <w:lsdException w:name="Medium Shading 1 Accent 6" w:uiPriority="63"/>
-    <w:lsdException w:name="Medium Shading 2 Accent 6" w:uiPriority="64"/>
-    <w:lsdException w:name="Medium List 1 Accent 6" w:uiPriority="65"/>
-    <w:lsdException w:name="Medium List 2 Accent 6" w:uiPriority="66"/>
-    <w:lsdException w:name="Medium Grid 1 Accent 6" w:uiPriority="67"/>
-    <w:lsdException w:name="Medium Grid 2 Accent 6" w:uiPriority="68"/>
-    <w:lsdException w:name="Medium Grid 3 Accent 6" w:uiPriority="69"/>
-    <w:lsdException w:name="Dark List Accent 6" w:uiPriority="70"/>
-    <w:lsdException w:name="Colorful Shading Accent 6" w:uiPriority="71"/>
-    <w:lsdException w:name="Colorful List Accent 6" w:uiPriority="72"/>
-    <w:lsdException w:name="Colorful Grid Accent 6" w:uiPriority="73"/>
-    <w:lsdException w:name="Subtle Emphasis" w:uiPriority="19" w:qFormat="1"/>
-    <w:lsdException w:name="Intense Emphasis" w:uiPriority="21" w:qFormat="1"/>
-    <w:lsdException w:name="Subtle Reference" w:uiPriority="31" w:qFormat="1"/>
-    <w:lsdException w:name="Intense Reference" w:uiPriority="32" w:qFormat="1"/>
-    <w:lsdException w:name="Book Title" w:uiPriority="33" w:qFormat="1"/>
-    <w:lsdException w:name="Bibliography" w:semiHidden="1" w:uiPriority="37" w:unhideWhenUsed="1"/>
-    <w:lsdException w:name="TOC Heading" w:semiHidden="1" w:uiPriority="39" w:unhideWhenUsed="1" w:qFormat="1"/>
-    <w:lsdException w:name="Plain Table 1" w:uiPriority="41"/>
-    <w:lsdException w:name="Plain Table 2" w:uiPriority="42"/>
-    <w:lsdException w:name="Plain Table 3" w:uiPriority="43"/>
-    <w:lsdException w:name="Plain Table 4" w:uiPriority="44"/>
-    <w:lsdException w:name="Plain Table 5" w:uiPriority="45"/>
-    <w:lsdException w:name="Grid Table Light" w:uiPriority="40"/>
-    <w:lsdException w:name="Grid Table 1 Light" w:uiPriority="46"/>
-    <w:lsdException w:name="Grid Table 2" w:uiPriority="47"/>
-    <w:lsdException w:name="Grid Table 3" w:uiPriority="48"/>
-    <w:lsdException w:name="Grid Table 4" w:uiPriority="49"/>
-    <w:lsdException w:name="Grid Table 5 Dark" w:uiPriority="50"/>
-    <w:lsdException w:name="Grid Table 6 Colorful" w:uiPriority="51"/>
-    <w:lsdException w:name="Grid Table 7 Colorful" w:uiPriority="52"/>
-    <w:lsdException w:name="Grid Table 1 Light Accent 1" w:uiPriority="46"/>
-    <w:lsdException w:name="Grid Table 2 Accent 1" w:uiPriority="47"/>
-    <w:lsdException w:name="Grid Table 3 Accent 1" w:uiPriority="48"/>
-    <w:lsdException w:name="Grid Table 4 Accent 1" w:uiPriority="49"/>
-    <w:lsdException w:name="Grid Table 5 Dark Accent 1" w:uiPriority="50"/>
-    <w:lsdException w:name="Grid Table 6 Colorful Accent 1" w:uiPriority="51"/>
-    <w:lsdException w:name="Grid Table 7 Colorful Accent 1" w:uiPriority="52"/>
-    <w:lsdException w:name="Grid Table 1 Light Accent 2" w:uiPriority="46"/>
-    <w:lsdException w:name="Grid Table 2 Accent 2" w:uiPriority="47"/>
-    <w:lsdException w:name="Grid Table 3 Accent 2" w:uiPriority="48"/>
-    <w:lsdException w:name="Grid Table 4 Accent 2" w:uiPriority="49"/>
-    <w:lsdException w:name="Grid Table 5 Dark Accent 2" w:uiPriority="50"/>
-    <w:lsdException w:name="Grid Table 6 Colorful Accent 2" w:uiPriority="51"/>
-    <w:lsdException w:name="Grid Table 7 Colorful Accent 2" w:uiPriority="52"/>
-    <w:lsdException w:name="Grid Table 1 Light Accent 3" w:uiPriority="46"/>
-    <w:lsdException w:name="Grid Table 2 Accent 3" w:uiPriority="47"/>
-    <w:lsdException w:name="Grid Table 3 Accent 3" w:uiPriority="48"/>
-    <w:lsdException w:name="Grid Table 4 Accent 3" w:uiPriority="49"/>
-    <w:lsdException w:name="Grid Table 5 Dark Accent 3" w:uiPriority="50"/>
-    <w:lsdException w:name="Grid Table 6 Colorful Accent 3" w:uiPriority="51"/>
-    <w:lsdException w:name="Grid Table 7 Colorful Accent 3" w:uiPriority="52"/>
-    <w:lsdException w:name="Grid Table 1 Light Accent 4" w:uiPriority="46"/>
-    <w:lsdException w:name="Grid Table 2 Accent 4" w:uiPriority="47"/>
-    <w:lsdException w:name="Grid Table 3 Accent 4" w:uiPriority="48"/>
-    <w:lsdException w:name="Grid Table 4 Accent 4" w:uiPriority="49"/>
-    <w:lsdException w:name="Grid Table 5 Dark Accent 4" w:uiPriority="50"/>
-    <w:lsdException w:name="Grid Table 6 Colorful Accent 4" w:uiPriority="51"/>
-    <w:lsdException w:name="Grid Table 7 Colorful Accent 4" w:uiPriority="52"/>
-    <w:lsdException w:name="Grid Table 1 Light Accent 5" w:uiPriority="46"/>
-    <w:lsdException w:name="Grid Table 2 Accent 5" w:uiPriority="47"/>
-    <w:lsdException w:name="Grid Table 3 Accent 5" w:uiPriority="48"/>
-    <w:lsdException w:name="Grid Table 4 Accent 5" w:uiPriority="49"/>
-    <w:lsdException w:name="Grid Table 5 Dark Accent 5" w:uiPriority="50"/>
-    <w:lsdException w:name="Grid Table 6 Colorful Accent 5" w:uiPriority="51"/>
-    <w:lsdException w:name="Grid Table 7 Colorful Accent 5" w:uiPriority="52"/>
-    <w:lsdException w:name="Grid Table 1 Light Accent 6" w:uiPriority="46"/>
-    <w:lsdException w:name="Grid Table 2 Accent 6" w:uiPriority="47"/>
-    <w:lsdException w:name="Grid Table 3 Accent 6" w:uiPriority="48"/>
-    <w:lsdException w:name="Grid Table 4 Accent 6" w:uiPriority="49"/>
-    <w:lsdException w:name="Grid Table 5 Dark Accent 6" w:uiPriority="50"/>
-    <w:lsdException w:name="Grid Table 6 Colorful Accent 6" w:uiPriority="51"/>
-    <w:lsdException w:name="Grid Table 7 Colorful Accent 6" w:uiPriority="52"/>
-    <w:lsdException w:name="List Table 1 Light" w:uiPriority="46"/>
-    <w:lsdException w:name="List Table 2" w:uiPriority="47"/>
-    <w:lsdException w:name="List Table 3" w:uiPriority="48"/>
-    <w:lsdException w:name="List Table 4" w:uiPriority="49"/>
-    <w:lsdException w:name="List Table 5 Dark" w:uiPriority="50"/>
-    <w:lsdException w:name="List Table 6 Colorful" w:uiPriority="51"/>
-    <w:lsdException w:name="List Table 7 Colorful" w:uiPriority="52"/>
-    <w:lsdException w:name="List Table 1 Light Accent 1" w:uiPriority="46"/>
-    <w:lsdException w:name="List Table 2 Accent 1" w:uiPriority="47"/>
-    <w:lsdException w:name="List Table 3 Accent 1" w:uiPriority="48"/>
-    <w:lsdException w:name="List Table 4 Accent 1" w:uiPriority="49"/>
-    <w:lsdException w:name="List Table 5 Dark Accent 1" w:uiPriority="50"/>
-    <w:lsdException w:name="List Table 6 Colorful Accent 1" w:uiPriority="51"/>
-    <w:lsdException w:name="List Table 7 Colorful Accent 1" w:uiPriority="52"/>
-    <w:lsdException w:name="List Table 1 Light Accent 2" w:uiPriority="46"/>
-    <w:lsdException w:name="List Table 2 Accent 2" w:uiPriority="47"/>
-    <w:lsdException w:name="List Table 3 Accent 2" w:uiPriority="48"/>
-    <w:lsdException w:name="List Table 4 Accent 2" w:uiPriority="49"/>
-    <w:lsdException w:name="List Table 5 Dark Accent 2" w:uiPriority="50"/>
-    <w:lsdException w:name="List Table 6 Colorful Accent 2" w:uiPriority="51"/>
-    <w:lsdException w:name="List Table 7 Colorful Accent 2" w:uiPriority="52"/>
-    <w:lsdException w:name="List Table 1 Light Accent 3" w:uiPriority="46"/>
-    <w:lsdException w:name="List Table 2 Accent 3" w:uiPriority="47"/>
-    <w:lsdException w:name="List Table 3 Accent 3" w:uiPriority="48"/>
-    <w:lsdException w:name="List Table 4 Accent 3" w:uiPriority="49"/>
-    <w:lsdException w:name="List Table 5 Dark Accent 3" w:uiPriority="50"/>
-    <w:lsdException w:name="List Table 6 Colorful Accent 3" w:uiPriority="51"/>
-    <w:lsdException w:name="List Table 7 Colorful Accent 3" w:uiPriority="52"/>
-    <w:lsdException w:name="List Table 1 Light Accent 4" w:uiPriority="46"/>
-    <w:lsdException w:name="List Table 2 Accent 4" w:uiPriority="47"/>
-    <w:lsdException w:name="List Table 3 Accent 4" w:uiPriority="48"/>
-    <w:lsdException w:name="List Table 4 Accent 4" w:uiPriority="49"/>
-    <w:lsdException w:name="List Table 5 Dark Accent 4" w:uiPriority="50"/>
-    <w:lsdException w:name="List Table 6 Colorful Accent 4" w:uiPriority="51"/>
-    <w:lsdException w:name="List Table 7 Colorful Accent 4" w:uiPriority="52"/>
-    <w:lsdException w:name="List Table 1 Light Accent 5" w:uiPriority="46"/>
-    <w:lsdException w:name="List Table 2 Accent 5" w:uiPriority="47"/>
-    <w:lsdException w:name="List Table 3 Accent 5" w:uiPriority="48"/>
-    <w:lsdException w:name="List Table 4 Accent 5" w:uiPriority="49"/>
-    <w:lsdException w:name="List Table 5 Dark Accent 5" w:uiPriority="50"/>
-    <w:lsdException w:name="List Table 6 Colorful Accent 5" w:uiPriority="51"/>
-    <w:lsdException w:name="List Table 7 Colorful Accent 5" w:uiPriority="52"/>
-    <w:lsdException w:name="List Table 1 Light Accent 6" w:uiPriority="46"/>
-    <w:lsdException w:name="List Table 2 Accent 6" w:uiPriority="47"/>
-    <w:lsdException w:name="List Table 3 Accent 6" w:uiPriority="48"/>
-    <w:lsdException w:name="List Table 4 Accent 6" w:uiPriority="49"/>
-    <w:lsdException w:name="List Table 5 Dark Accent 6" w:uiPriority="50"/>
-    <w:lsdException w:name="List Table 6 Colorful Accent 6" w:uiPriority="51"/>
-    <w:lsdException w:name="List Table 7 Colorful Accent 6" w:uiPriority="52"/>
-    <w:lsdException w:name="Mention" w:semiHidden="1" w:unhideWhenUsed="1"/>
-    <w:lsdException w:name="Smart Hyperlink" w:semiHidden="1" w:unhideWhenUsed="1"/>
+  <w:latentStyles w:defLockedState="0" w:defUIPriority="99" w:defSemiHidden="1" w:defUnhideWhenUsed="1" w:defQFormat="0" w:count="276">
+    <w:lsdException w:name="Normal" w:semiHidden="0" w:uiPriority="0" w:unhideWhenUsed="0" w:qFormat="1"/>
+    <w:lsdException w:name="heading 1" w:semiHidden="0" w:uiPriority="9" w:unhideWhenUsed="0" w:qFormat="1"/>
+    <w:lsdException w:name="heading 2" w:uiPriority="9" w:qFormat="1"/>
+    <w:lsdException w:name="heading 3" w:uiPriority="9" w:qFormat="1"/>
+    <w:lsdException w:name="heading 4" w:uiPriority="9" w:qFormat="1"/>
+    <w:lsdException w:name="heading 5" w:uiPriority="9" w:qFormat="1"/>
+    <w:lsdException w:name="heading 6" w:uiPriority="9" w:qFormat="1"/>
+    <w:lsdException w:name="heading 7" w:uiPriority="9" w:qFormat="1"/>
+    <w:lsdException w:name="heading 8" w:uiPriority="9" w:qFormat="1"/>
+    <w:lsdException w:name="heading 9" w:uiPriority="9" w:qFormat="1"/>
+    <w:lsdException w:name="toc 1" w:uiPriority="39"/>
+    <w:lsdException w:name="toc 2" w:uiPriority="39"/>
+    <w:lsdException w:name="toc 3" w:uiPriority="39"/>
+    <w:lsdException w:name="toc 4" w:uiPriority="39"/>
+    <w:lsdException w:name="toc 5" w:uiPriority="39"/>
+    <w:lsdException w:name="toc 6" w:uiPriority="39"/>
+    <w:lsdException w:name="toc 7" w:uiPriority="39"/>
+    <w:lsdException w:name="toc 8" w:uiPriority="39"/>
+    <w:lsdException w:name="toc 9" w:uiPriority="39"/>
+    <w:lsdException w:name="Normal Indent" w:uiPriority="0"/>
+    <w:lsdException w:name="caption" w:uiPriority="35" w:qFormat="1"/>
+    <w:lsdException w:name="Title" w:semiHidden="0" w:uiPriority="10" w:unhideWhenUsed="0" w:qFormat="1"/>
+    <w:lsdException w:name="Default Paragraph Font" w:uiPriority="1"/>
+    <w:lsdException w:name="Body Text" w:uiPriority="0"/>
+    <w:lsdException w:name="Subtitle" w:semiHidden="0" w:uiPriority="11" w:unhideWhenUsed="0" w:qFormat="1"/>
+    <w:lsdException w:name="Strong" w:semiHidden="0" w:uiPriority="22" w:unhideWhenUsed="0" w:qFormat="1"/>
+    <w:lsdException w:name="Emphasis" w:semiHidden="0" w:uiPriority="20" w:unhideWhenUsed="0" w:qFormat="1"/>
+    <w:lsdException w:name="Table Grid" w:semiHidden="0" w:uiPriority="39" w:unhideWhenUsed="0"/>
+    <w:lsdException w:name="Placeholder Text" w:unhideWhenUsed="0"/>
+    <w:lsdException w:name="No Spacing" w:semiHidden="0" w:uiPriority="1" w:unhideWhenUsed="0" w:qFormat="1"/>
+    <w:lsdException w:name="Light Shading" w:semiHidden="0" w:uiPriority="60" w:unhideWhenUsed="0"/>
+    <w:lsdException w:name="Light List" w:semiHidden="0" w:uiPriority="61" w:unhideWhenUsed="0"/>
+    <w:lsdException w:name="Light Grid" w:semiHidden="0" w:uiPriority="62" w:unhideWhenUsed="0"/>
+    <w:lsdException w:name="Medium Shading 1" w:semiHidden="0" w:uiPriority="63" w:unhideWhenUsed="0"/>
+    <w:lsdException w:name="Medium Shading 2" w:semiHidden="0" w:uiPriority="64" w:unhideWhenUsed="0"/>
+    <w:lsdException w:name="Medium List 1" w:semiHidden="0" w:uiPriority="65" w:unhideWhenUsed="0"/>
+    <w:lsdException w:name="Medium List 2" w:semiHidden="0" w:uiPriority="66" w:unhideWhenUsed="0"/>
+    <w:lsdException w:name="Medium Grid 1" w:semiHidden="0" w:uiPriority="67" w:unhideWhenUsed="0"/>
+    <w:lsdException w:name="Medium Grid 2" w:semiHidden="0" w:uiPriority="68" w:unhideWhenUsed="0"/>
+    <w:lsdException w:name="Medium Grid 3" w:semiHidden="0" w:uiPriority="69" w:unhideWhenUsed="0"/>
+    <w:lsdException w:name="Dark List" w:semiHidden="0" w:uiPriority="70" w:unhideWhenUsed="0"/>
+    <w:lsdException w:name="Colorful Shading" w:semiHidden="0" w:uiPriority="71" w:unhideWhenUsed="0"/>
+    <w:lsdException w:name="Colorful List" w:semiHidden="0" w:uiPriority="72" w:unhideWhenUsed="0"/>
+    <w:lsdException w:name="Colorful Grid" w:semiHidden="0" w:uiPriority="73" w:unhideWhenUsed="0"/>
+    <w:lsdException w:name="Light Shading Accent 1" w:semiHidden="0" w:uiPriority="60" w:unhideWhenUsed="0"/>
+    <w:lsdException w:name="Light List Accent 1" w:semiHidden="0" w:uiPriority="61" w:unhideWhenUsed="0"/>
+    <w:lsdException w:name="Light Grid Accent 1" w:semiHidden="0" w:uiPriority="62" w:unhideWhenUsed="0"/>
+    <w:lsdException w:name="Medium Shading 1 Accent 1" w:semiHidden="0" w:uiPriority="63" w:unhideWhenUsed="0"/>
+    <w:lsdException w:name="Medium Shading 2 Accent 1" w:semiHidden="0" w:uiPriority="64" w:unhideWhenUsed="0"/>
+    <w:lsdException w:name="Medium List 1 Accent 1" w:semiHidden="0" w:uiPriority="65" w:unhideWhenUsed="0"/>
+    <w:lsdException w:name="Revision" w:unhideWhenUsed="0"/>
+    <w:lsdException w:name="List Paragraph" w:semiHidden="0" w:uiPriority="34" w:unhideWhenUsed="0" w:qFormat="1"/>
+    <w:lsdException w:name="Quote" w:semiHidden="0" w:uiPriority="29" w:unhideWhenUsed="0" w:qFormat="1"/>
+    <w:lsdException w:name="Intense Quote" w:semiHidden="0" w:uiPriority="30" w:unhideWhenUsed="0" w:qFormat="1"/>
+    <w:lsdException w:name="Medium List 2 Accent 1" w:semiHidden="0" w:uiPriority="66" w:unhideWhenUsed="0"/>
+    <w:lsdException w:name="Medium Grid 1 Accent 1" w:semiHidden="0" w:uiPriority="67" w:unhideWhenUsed="0"/>
+    <w:lsdException w:name="Medium Grid 2 Accent 1" w:semiHidden="0" w:uiPriority="68" w:unhideWhenUsed="0"/>
+    <w:lsdException w:name="Medium Grid 3 Accent 1" w:semiHidden="0" w:uiPriority="69" w:unhideWhenUsed="0"/>
+    <w:lsdException w:name="Dark List Accent 1" w:semiHidden="0" w:uiPriority="70" w:unhideWhenUsed="0"/>
+    <w:lsdException w:name="Colorful Shading Accent 1" w:semiHidden="0" w:uiPriority="71" w:unhideWhenUsed="0"/>
+    <w:lsdException w:name="Colorful List Accent 1" w:semiHidden="0" w:uiPriority="72" w:unhideWhenUsed="0"/>
+    <w:lsdException w:name="Colorful Grid Accent 1" w:semiHidden="0" w:uiPriority="73" w:unhideWhenUsed="0"/>
+    <w:lsdException w:name="Light Shading Accent 2" w:semiHidden="0" w:uiPriority="60" w:unhideWhenUsed="0"/>
+    <w:lsdException w:name="Light List Accent 2" w:semiHidden="0" w:uiPriority="61" w:unhideWhenUsed="0"/>
+    <w:lsdException w:name="Light Grid Accent 2" w:semiHidden="0" w:uiPriority="62" w:unhideWhenUsed="0"/>
+    <w:lsdException w:name="Medium Shading 1 Accent 2" w:semiHidden="0" w:uiPriority="63" w:unhideWhenUsed="0"/>
+    <w:lsdException w:name="Medium Shading 2 Accent 2" w:semiHidden="0" w:uiPriority="64" w:unhideWhenUsed="0"/>
+    <w:lsdException w:name="Medium List 1 Accent 2" w:semiHidden="0" w:uiPriority="65" w:unhideWhenUsed="0"/>
+    <w:lsdException w:name="Medium List 2 Accent 2" w:semiHidden="0" w:uiPriority="66" w:unhideWhenUsed="0"/>
+    <w:lsdException w:name="Medium Grid 1 Accent 2" w:semiHidden="0" w:uiPriority="67" w:unhideWhenUsed="0"/>
+    <w:lsdException w:name="Medium Grid 2 Accent 2" w:semiHidden="0" w:uiPriority="68" w:unhideWhenUsed="0"/>
+    <w:lsdException w:name="Medium Grid 3 Accent 2" w:semiHidden="0" w:uiPriority="69" w:unhideWhenUsed="0"/>
+    <w:lsdException w:name="Dark List Accent 2" w:semiHidden="0" w:uiPriority="70" w:unhideWhenUsed="0"/>
+    <w:lsdException w:name="Colorful Shading Accent 2" w:semiHidden="0" w:uiPriority="71" w:unhideWhenUsed="0"/>
+    <w:lsdException w:name="Colorful List Accent 2" w:semiHidden="0" w:uiPriority="72" w:unhideWhenUsed="0"/>
+    <w:lsdException w:name="Colorful Grid Accent 2" w:semiHidden="0" w:uiPriority="73" w:unhideWhenUsed="0"/>
+    <w:lsdException w:name="Light Shading Accent 3" w:semiHidden="0" w:uiPriority="60" w:unhideWhenUsed="0"/>
+    <w:lsdException w:name="Light List Accent 3" w:semiHidden="0" w:uiPriority="61" w:unhideWhenUsed="0"/>
+    <w:lsdException w:name="Light Grid Accent 3" w:semiHidden="0" w:uiPriority="62" w:unhideWhenUsed="0"/>
+    <w:lsdException w:name="Medium Shading 1 Accent 3" w:semiHidden="0" w:uiPriority="63" w:unhideWhenUsed="0"/>
+    <w:lsdException w:name="Medium Shading 2 Accent 3" w:semiHidden="0" w:uiPriority="64" w:unhideWhenUsed="0"/>
+    <w:lsdException w:name="Medium List 1 Accent 3" w:semiHidden="0" w:uiPriority="65" w:unhideWhenUsed="0"/>
+    <w:lsdException w:name="Medium List 2 Accent 3" w:semiHidden="0" w:uiPriority="66" w:unhideWhenUsed="0"/>
+    <w:lsdException w:name="Medium Grid 1 Accent 3" w:semiHidden="0" w:uiPriority="67" w:unhideWhenUsed="0"/>
+    <w:lsdException w:name="Medium Grid 2 Accent 3" w:semiHidden="0" w:uiPriority="68" w:unhideWhenUsed="0"/>
+    <w:lsdException w:name="Medium Grid 3 Accent 3" w:semiHidden="0" w:uiPriority="69" w:unhideWhenUsed="0"/>
+    <w:lsdException w:name="Dark List Accent 3" w:semiHidden="0" w:uiPriority="70" w:unhideWhenUsed="0"/>
+    <w:lsdException w:name="Colorful Shading Accent 3" w:semiHidden="0" w:uiPriority="71" w:unhideWhenUsed="0"/>
+    <w:lsdException w:name="Colorful List Accent 3" w:semiHidden="0" w:uiPriority="72" w:unhideWhenUsed="0"/>
+    <w:lsdException w:name="Colorful Grid Accent 3" w:semiHidden="0" w:uiPriority="73" w:unhideWhenUsed="0"/>
+    <w:lsdException w:name="Light Shading Accent 4" w:semiHidden="0" w:uiPriority="60" w:unhideWhenUsed="0"/>
+    <w:lsdException w:name="Light List Accent 4" w:semiHidden="0" w:uiPriority="61" w:unhideWhenUsed="0"/>
+    <w:lsdException w:name="Light Grid Accent 4" w:semiHidden="0" w:uiPriority="62" w:unhideWhenUsed="0"/>
+    <w:lsdException w:name="Medium Shading 1 Accent 4" w:semiHidden="0" w:uiPriority="63" w:unhideWhenUsed="0"/>
+    <w:lsdException w:name="Medium Shading 2 Accent 4" w:semiHidden="0" w:uiPriority="64" w:unhideWhenUsed="0"/>
+    <w:lsdException w:name="Medium List 1 Accent 4" w:semiHidden="0" w:uiPriority="65" w:unhideWhenUsed="0"/>
+    <w:lsdException w:name="Medium List 2 Accent 4" w:semiHidden="0" w:uiPriority="66" w:unhideWhenUsed="0"/>
+    <w:lsdException w:name="Medium Grid 1 Accent 4" w:semiHidden="0" w:uiPriority="67" w:unhideWhenUsed="0"/>
+    <w:lsdException w:name="Medium Grid 2 Accent 4" w:semiHidden="0" w:uiPriority="68" w:unhideWhenUsed="0"/>
+    <w:lsdException w:name="Medium Grid 3 Accent 4" w:semiHidden="0" w:uiPriority="69" w:unhideWhenUsed="0"/>
+    <w:lsdException w:name="Dark List Accent 4" w:semiHidden="0" w:uiPriority="70" w:unhideWhenUsed="0"/>
+    <w:lsdException w:name="Colorful Shading Accent 4" w:semiHidden="0" w:uiPriority="71" w:unhideWhenUsed="0"/>
+    <w:lsdException w:name="Colorful List Accent 4" w:semiHidden="0" w:uiPriority="72" w:unhideWhenUsed="0"/>
+    <w:lsdException w:name="Colorful Grid Accent 4" w:semiHidden="0" w:uiPriority="73" w:unhideWhenUsed="0"/>
+    <w:lsdException w:name="Light Shading Accent 5" w:semiHidden="0" w:uiPriority="60" w:unhideWhenUsed="0"/>
+    <w:lsdException w:name="Light List Accent 5" w:semiHidden="0" w:uiPriority="61" w:unhideWhenUsed="0"/>
+    <w:lsdException w:name="Light Grid Accent 5" w:semiHidden="0" w:uiPriority="62" w:unhideWhenUsed="0"/>
+    <w:lsdException w:name="Medium Shading 1 Accent 5" w:semiHidden="0" w:uiPriority="63" w:unhideWhenUsed="0"/>
+    <w:lsdException w:name="Medium Shading 2 Accent 5" w:semiHidden="0" w:uiPriority="64" w:unhideWhenUsed="0"/>
+    <w:lsdException w:name="Medium List 1 Accent 5" w:semiHidden="0" w:uiPriority="65" w:unhideWhenUsed="0"/>
+    <w:lsdException w:name="Medium List 2 Accent 5" w:semiHidden="0" w:uiPriority="66" w:unhideWhenUsed="0"/>
+    <w:lsdException w:name="Medium Grid 1 Accent 5" w:semiHidden="0" w:uiPriority="67" w:unhideWhenUsed="0"/>
+    <w:lsdException w:name="Medium Grid 2 Accent 5" w:semiHidden="0" w:uiPriority="68" w:unhideWhenUsed="0"/>
+    <w:lsdException w:name="Medium Grid 3 Accent 5" w:semiHidden="0" w:uiPriority="69" w:unhideWhenUsed="0"/>
+    <w:lsdException w:name="Dark List Accent 5" w:semiHidden="0" w:uiPriority="70" w:unhideWhenUsed="0"/>
+    <w:lsdException w:name="Colorful Shading Accent 5" w:semiHidden="0" w:uiPriority="71" w:unhideWhenUsed="0"/>
+    <w:lsdException w:name="Colorful List Accent 5" w:semiHidden="0" w:uiPriority="72" w:unhideWhenUsed="0"/>
+    <w:lsdException w:name="Colorful Grid Accent 5" w:semiHidden="0" w:uiPriority="73" w:unhideWhenUsed="0"/>
+    <w:lsdException w:name="Light Shading Accent 6" w:semiHidden="0" w:uiPriority="60" w:unhideWhenUsed="0"/>
+    <w:lsdException w:name="Light List Accent 6" w:semiHidden="0" w:uiPriority="61" w:unhideWhenUsed="0"/>
+    <w:lsdException w:name="Light Grid Accent 6" w:semiHidden="0" w:uiPriority="62" w:unhideWhenUsed="0"/>
+    <w:lsdException w:name="Medium Shading 1 Accent 6" w:semiHidden="0" w:uiPriority="63" w:unhideWhenUsed="0"/>
+    <w:lsdException w:name="Medium Shading 2 Accent 6" w:semiHidden="0" w:uiPriority="64" w:unhideWhenUsed="0"/>
+    <w:lsdException w:name="Medium List 1 Accent 6" w:semiHidden="0" w:uiPriority="65" w:unhideWhenUsed="0"/>
+    <w:lsdException w:name="Medium List 2 Accent 6" w:semiHidden="0" w:uiPriority="66" w:unhideWhenUsed="0"/>
+    <w:lsdException w:name="Medium Grid 1 Accent 6" w:semiHidden="0" w:uiPriority="67" w:unhideWhenUsed="0"/>
+    <w:lsdException w:name="Medium Grid 2 Accent 6" w:semiHidden="0" w:uiPriority="68" w:unhideWhenUsed="0"/>
+    <w:lsdException w:name="Medium Grid 3 Accent 6" w:semiHidden="0" w:uiPriority="69" w:unhideWhenUsed="0"/>
+    <w:lsdException w:name="Dark List Accent 6" w:semiHidden="0" w:uiPriority="70" w:unhideWhenUsed="0"/>
+    <w:lsdException w:name="Colorful Shading Accent 6" w:semiHidden="0" w:uiPriority="71" w:unhideWhenUsed="0"/>
+    <w:lsdException w:name="Colorful List Accent 6" w:semiHidden="0" w:uiPriority="72" w:unhideWhenUsed="0"/>
+    <w:lsdException w:name="Colorful Grid Accent 6" w:semiHidden="0" w:uiPriority="73" w:unhideWhenUsed="0"/>
+    <w:lsdException w:name="Subtle Emphasis" w:semiHidden="0" w:uiPriority="19" w:unhideWhenUsed="0" w:qFormat="1"/>
+    <w:lsdException w:name="Intense Emphasis" w:semiHidden="0" w:uiPriority="21" w:unhideWhenUsed="0" w:qFormat="1"/>
+    <w:lsdException w:name="Subtle Reference" w:semiHidden="0" w:uiPriority="31" w:unhideWhenUsed="0" w:qFormat="1"/>
+    <w:lsdException w:name="Intense Reference" w:semiHidden="0" w:uiPriority="32" w:unhideWhenUsed="0" w:qFormat="1"/>
+    <w:lsdException w:name="Book Title" w:semiHidden="0" w:uiPriority="33" w:unhideWhenUsed="0" w:qFormat="1"/>
+    <w:lsdException w:name="Bibliography" w:uiPriority="37"/>
+    <w:lsdException w:name="TOC Heading" w:uiPriority="39" w:qFormat="1"/>
+  </w:latentStyles>
+  <w:style w:type="paragraph" w:default="1" w:styleId="Normal">
+    <w:name w:val="Normal"/>
+    <w:qFormat/>
+  </w:style>
+  <w:style w:type="paragraph" w:styleId="Heading1">
+    <w:name w:val="heading 1"/>
+    <w:basedOn w:val="Normal"/>
+    <w:next w:val="Normal"/>
+    <w:link w:val="Heading1Char"/>
+    <w:uiPriority w:val="9"/>
+    <w:qFormat/>
+    <w:rsid w:val="00443AE1"/>
+    <w:pPr>
+      <w:keepNext/>
+      <w:keepLines/>
+      <w:spacing w:before="240"/>
+      <w:outlineLvl w:val="0"/>
+    </w:pPr>
+    <w:rPr>
+      <w:rFonts w:asciiTheme="majorHAnsi" w:eastAsiaTheme="majorEastAsia" w:hAnsiTheme="majorHAnsi" w:cstheme="majorBidi"/>
+      <w:color w:val="2F5496" w:themeColor="accent1" w:themeShade="BF"/>
+      <w:sz w:val="32"/>
+      <w:szCs w:val="32"/>
+    </w:rPr>
+  </w:style>
+  <w:style w:type="paragraph" w:styleId="Heading2">
+    <w:name w:val="heading 2"/>
+    <w:basedOn w:val="Normal"/>
+    <w:next w:val="Normal"/>
+    <w:link w:val="Heading2Char"/>
+    <w:uiPriority w:val="9"/>
+    <w:unhideWhenUsed/>
+    <w:qFormat/>
+    <w:rsid w:val="00443AE1"/>
+    <w:pPr>
+      <w:keepNext/>
+      <w:keepLines/>
+      <w:spacing w:before="40"/>
+      <w:outlineLvl w:val="1"/>
+    </w:pPr>
+    <w:rPr>
+      <w:rFonts w:asciiTheme="majorHAnsi" w:eastAsiaTheme="majorEastAsia" w:hAnsiTheme="majorHAnsi" w:cstheme="majorBidi"/>
+      <w:color w:val="2F5496" w:themeColor="accent1" w:themeShade="BF"/>
+      <w:sz w:val="26"/>
+      <w:szCs w:val="26"/>
+    </w:rPr>
+  </w:style>
+  <w:style w:type="paragraph" w:styleId="Heading3">
+    <w:name w:val="heading 3"/>
+    <w:basedOn w:val="Normal"/>
+    <w:next w:val="Normal"/>
+    <w:link w:val="Heading3Char"/>
+    <w:uiPriority w:val="9"/>
+    <w:semiHidden/>
+    <w:unhideWhenUsed/>
+    <w:qFormat/>
+    <w:rsid w:val="00443AE1"/>
+    <w:pPr>
+      <w:keepNext/>
+      <w:keepLines/>
+      <w:spacing w:before="40"/>
+      <w:outlineLvl w:val="2"/>
+    </w:pPr>
+    <w:rPr>
+      <w:rFonts w:asciiTheme="majorHAnsi" w:eastAsiaTheme="majorEastAsia" w:hAnsiTheme="majorHAnsi" w:cstheme="majorBidi"/>
+      <w:color w:val="1F3763" w:themeColor="accent1" w:themeShade="7F"/>
+    </w:rPr>
+  </w:style>
+  <w:style w:type="character" w:default="1" w:styleId="DefaultParagraphFont">
+    <w:name w:val="Default Paragraph Font"/>
+    <w:uiPriority w:val="1"/>
+    <w:semiHidden/>
+    <w:unhideWhenUsed/>
+  </w:style>
+  <w:style w:type="table" w:default="1" w:styleId="TableNormal">
+    <w:name w:val="Normal Table"/>
+    <w:uiPriority w:val="99"/>
+    <w:semiHidden/>
+    <w:unhideWhenUsed/>
+    <w:tblPr>
+      <w:tblInd w:w="0" w:type="dxa"/>
+      <w:tblCellMar>
+        <w:top w:w="0" w:type="dxa"/>
+        <w:left w:w="108" w:type="dxa"/>
+        <w:bottom w:w="0" w:type="dxa"/>
+        <w:right w:w="108" w:type="dxa"/>
+      </w:tblCellMar>
+    </w:tblPr>
+  </w:style>
+  <w:style w:type="numbering" w:default="1" w:styleId="NoList">
+    <w:name w:val="No List"/>
+    <w:uiPriority w:val="99"/>
+    <w:semiHidden/>
+    <w:unhideWhenUsed/>
+  </w:style>
+  <w:style w:type="character" w:customStyle="1" w:styleId="Heading1Char">
+    <w:name w:val="Heading 1 Char"/>
+    <w:basedOn w:val="DefaultParagraphFont"/>
+    <w:link w:val="Heading1"/>
+    <w:uiPriority w:val="9"/>
+    <w:rsid w:val="00443AE1"/>
+    <w:rPr>
+      <w:rFonts w:asciiTheme="majorHAnsi" w:eastAsiaTheme="majorEastAsia" w:hAnsiTheme="majorHAnsi" w:cstheme="majorBidi"/>
+      <w:color w:val="2F5496" w:themeColor="accent1" w:themeShade="BF"/>
+      <w:sz w:val="32"/>
+      <w:szCs w:val="32"/>
+    </w:rPr>
+  </w:style>
+  <w:style w:type="character" w:customStyle="1" w:styleId="Heading2Char">
+    <w:name w:val="Heading 2 Char"/>
+    <w:basedOn w:val="DefaultParagraphFont"/>
+    <w:link w:val="Heading2"/>
+    <w:uiPriority w:val="9"/>
+    <w:rsid w:val="00443AE1"/>
+    <w:rPr>
+      <w:rFonts w:asciiTheme="majorHAnsi" w:eastAsiaTheme="majorEastAsia" w:hAnsiTheme="majorHAnsi" w:cstheme="majorBidi"/>
+      <w:color w:val="2F5496" w:themeColor="accent1" w:themeShade="BF"/>
+      <w:sz w:val="26"/>
+      <w:szCs w:val="26"/>
+    </w:rPr>
+  </w:style>
+  <w:style w:type="paragraph" w:customStyle="1" w:styleId="Bulletindent">
+    <w:name w:val="Bullet indent"/>
+    <w:basedOn w:val="Normal"/>
+    <w:link w:val="BulletindentChar"/>
+    <w:qFormat/>
+    <w:rsid w:val="00443AE1"/>
+    <w:pPr>
+      <w:spacing w:after="180" w:line="270" w:lineRule="exact"/>
+      <w:ind w:left="648" w:right="288"/>
+    </w:pPr>
+    <w:rPr>
+      <w:rFonts w:ascii="Times New Roman" w:eastAsia="Times New Roman" w:hAnsi="Times New Roman" w:cs="Times New Roman"/>
+      <w:sz w:val="23"/>
+      <w:szCs w:val="23"/>
+    </w:rPr>
+  </w:style>
+  <w:style w:type="character" w:customStyle="1" w:styleId="BulletindentChar">
+    <w:name w:val="Bullet indent Char"/>
+    <w:basedOn w:val="DefaultParagraphFont"/>
+    <w:link w:val="Bulletindent"/>
+    <w:locked/>
+    <w:rsid w:val="00443AE1"/>
+    <w:rPr>
+      <w:rFonts w:ascii="Times New Roman" w:eastAsia="Times New Roman" w:hAnsi="Times New Roman" w:cs="Times New Roman"/>
+      <w:sz w:val="23"/>
+      <w:szCs w:val="23"/>
+    </w:rPr>
+  </w:style>
+  <w:style w:type="paragraph" w:customStyle="1" w:styleId="Headingforinstructionsheet">
+    <w:name w:val="Heading for instruction sheet"/>
+    <w:basedOn w:val="Heading1"/>
+    <w:link w:val="HeadingforinstructionsheetChar"/>
+    <w:qFormat/>
+    <w:rsid w:val="00443AE1"/>
+    <w:pPr>
+      <w:keepLines w:val="0"/>
+      <w:spacing w:before="0" w:after="120"/>
+      <w:ind w:left="288" w:right="288"/>
+      <w:jc w:val="center"/>
+    </w:pPr>
+    <w:rPr>
+      <w:rFonts w:ascii="Arial" w:eastAsia="Times New Roman" w:hAnsi="Arial" w:cs="Arial"/>
+      <w:b/>
+      <w:bCs/>
+      <w:color w:val="195E16"/>
+      <w:kern w:val="32"/>
+      <w:sz w:val="36"/>
+      <w:szCs w:val="36"/>
+    </w:rPr>
+  </w:style>
+  <w:style w:type="character" w:customStyle="1" w:styleId="HeadingforinstructionsheetChar">
+    <w:name w:val="Heading for instruction sheet Char"/>
+    <w:basedOn w:val="Heading1Char"/>
+    <w:link w:val="Headingforinstructionsheet"/>
+    <w:locked/>
+    <w:rsid w:val="00443AE1"/>
+    <w:rPr>
+      <w:rFonts w:ascii="Arial" w:eastAsia="Times New Roman" w:hAnsi="Arial" w:cs="Arial"/>
+      <w:b/>
+      <w:bCs/>
+      <w:color w:val="195E16"/>
+      <w:kern w:val="32"/>
+      <w:sz w:val="36"/>
+      <w:szCs w:val="36"/>
+    </w:rPr>
+  </w:style>
+  <w:style w:type="character" w:customStyle="1" w:styleId="Heading3Char">
+    <w:name w:val="Heading 3 Char"/>
+    <w:basedOn w:val="DefaultParagraphFont"/>
+    <w:link w:val="Heading3"/>
+    <w:uiPriority w:val="9"/>
+    <w:semiHidden/>
+    <w:rsid w:val="00443AE1"/>
+    <w:rPr>
+      <w:rFonts w:asciiTheme="majorHAnsi" w:eastAsiaTheme="majorEastAsia" w:hAnsiTheme="majorHAnsi" w:cstheme="majorBidi"/>
+      <w:color w:val="1F3763" w:themeColor="accent1" w:themeShade="7F"/>
+    </w:rPr>
+  </w:style>
+  <w:style w:type="paragraph" w:styleId="BodyText">
+    <w:name w:val="Body Text"/>
+    <w:basedOn w:val="Normal"/>
+    <w:link w:val="BodyTextChar"/>
+    <w:rsid w:val="00443AE1"/>
+    <w:rPr>
+      <w:rFonts w:ascii="Arial" w:eastAsia="Times New Roman" w:hAnsi="Arial" w:cs="Times New Roman"/>
+      <w:sz w:val="22"/>
+      <w:szCs w:val="20"/>
+    </w:rPr>
+  </w:style>
+  <w:style w:type="character" w:customStyle="1" w:styleId="BodyTextChar">
+    <w:name w:val="Body Text Char"/>
+    <w:basedOn w:val="DefaultParagraphFont"/>
+    <w:link w:val="BodyText"/>
+    <w:rsid w:val="00443AE1"/>
+    <w:rPr>
+      <w:rFonts w:ascii="Arial" w:eastAsia="Times New Roman" w:hAnsi="Arial" w:cs="Times New Roman"/>
+      <w:sz w:val="22"/>
+      <w:szCs w:val="20"/>
+    </w:rPr>
+  </w:style>
+  <w:style w:type="paragraph" w:customStyle="1" w:styleId="Tabletext">
+    <w:name w:val="Table text"/>
+    <w:basedOn w:val="Normal"/>
+    <w:rsid w:val="00443AE1"/>
+    <w:rPr>
+      <w:rFonts w:ascii="Arial" w:eastAsia="Times New Roman" w:hAnsi="Arial" w:cs="Times New Roman"/>
+      <w:sz w:val="20"/>
+      <w:szCs w:val="20"/>
+    </w:rPr>
+  </w:style>
+  <w:style w:type="paragraph" w:styleId="NormalIndent">
+    <w:name w:val="Normal Indent"/>
+    <w:basedOn w:val="Normal"/>
+    <w:rsid w:val="00443AE1"/>
+    <w:pPr>
+      <w:ind w:left="360"/>
+    </w:pPr>
+    <w:rPr>
+      <w:rFonts w:ascii="Arial" w:eastAsia="Times New Roman" w:hAnsi="Arial" w:cs="Arial"/>
+      <w:szCs w:val="20"/>
+    </w:rPr>
+  </w:style>
+  <w:style w:type="paragraph" w:customStyle="1" w:styleId="Tablecolumnheading">
+    <w:name w:val="Table column heading"/>
+    <w:basedOn w:val="Normal"/>
+    <w:rsid w:val="00443AE1"/>
+    <w:pPr>
+      <w:tabs>
+        <w:tab w:val="left" w:pos="-720"/>
+      </w:tabs>
+      <w:suppressAutoHyphens/>
+    </w:pPr>
+    <w:rPr>
+      <w:rFonts w:ascii="Arial" w:eastAsia="Times New Roman" w:hAnsi="Arial" w:cs="Times New Roman"/>
+      <w:b/>
+      <w:bCs/>
+      <w:sz w:val="22"/>
+      <w:szCs w:val="20"/>
+    </w:rPr>
+  </w:style>
+</w:styles>
+</file>
+
+<file path=word/stylesWithEffects.xml><?xml version="1.0" encoding="utf-8"?>
+<w:styles xmlns:wpc="http://schemas.microsoft.com/office/word/2010/wordprocessingCanvas" xmlns:mo="http://schemas.microsoft.com/office/mac/office/2008/main" xmlns:mc="http://schemas.openxmlformats.org/markup-compatibility/2006" xmlns:mv="urn:schemas-microsoft-com:mac:vml" xmlns:o="urn:schemas-microsoft-com:office:office" xmlns:r="http://schemas.openxmlformats.org/officeDocument/2006/relationships" xmlns:m="http://schemas.openxmlformats.org/officeDocument/2006/math" xmlns:v="urn:schemas-microsoft-com:vml" xmlns:wp14="http://schemas.microsoft.com/office/word/2010/wordprocessingDrawing" xmlns:wp="http://schemas.openxmlformats.org/drawingml/2006/wordprocessingDrawing" xmlns:w10="urn:schemas-microsoft-com:office:word" xmlns:w="http://schemas.openxmlformats.org/wordprocessingml/2006/main" xmlns:w14="http://schemas.microsoft.com/office/word/2010/wordml" xmlns:wpg="http://schemas.microsoft.com/office/word/2010/wordprocessingGroup" xmlns:wpi="http://schemas.microsoft.com/office/word/2010/wordprocessingInk" xmlns:wne="http://schemas.microsoft.com/office/word/2006/wordml" xmlns:wps="http://schemas.microsoft.com/office/word/2010/wordprocessingShape" mc:Ignorable="w14 wp14">
+  <w:docDefaults>
+    <w:rPrDefault>
+      <w:rPr>
+        <w:rFonts w:asciiTheme="minorHAnsi" w:eastAsiaTheme="minorHAnsi" w:hAnsiTheme="minorHAnsi" w:cstheme="minorBidi"/>
+        <w:sz w:val="24"/>
+        <w:szCs w:val="24"/>
+        <w:lang w:val="en-US" w:eastAsia="en-US" w:bidi="ar-SA"/>
+      </w:rPr>
+    </w:rPrDefault>
+    <w:pPrDefault/>
+  </w:docDefaults>
+  <w:latentStyles w:defLockedState="0" w:defUIPriority="99" w:defSemiHidden="1" w:defUnhideWhenUsed="1" w:defQFormat="0" w:count="276">
+    <w:lsdException w:name="Normal" w:semiHidden="0" w:uiPriority="0" w:unhideWhenUsed="0" w:qFormat="1"/>
+    <w:lsdException w:name="heading 1" w:semiHidden="0" w:uiPriority="9" w:unhideWhenUsed="0" w:qFormat="1"/>
+    <w:lsdException w:name="heading 2" w:uiPriority="9" w:qFormat="1"/>
+    <w:lsdException w:name="heading 3" w:uiPriority="9" w:qFormat="1"/>
+    <w:lsdException w:name="heading 4" w:uiPriority="9" w:qFormat="1"/>
+    <w:lsdException w:name="heading 5" w:uiPriority="9" w:qFormat="1"/>
+    <w:lsdException w:name="heading 6" w:uiPriority="9" w:qFormat="1"/>
+    <w:lsdException w:name="heading 7" w:uiPriority="9" w:qFormat="1"/>
+    <w:lsdException w:name="heading 8" w:uiPriority="9" w:qFormat="1"/>
+    <w:lsdException w:name="heading 9" w:uiPriority="9" w:qFormat="1"/>
+    <w:lsdException w:name="toc 1" w:uiPriority="39"/>
+    <w:lsdException w:name="toc 2" w:uiPriority="39"/>
+    <w:lsdException w:name="toc 3" w:uiPriority="39"/>
+    <w:lsdException w:name="toc 4" w:uiPriority="39"/>
+    <w:lsdException w:name="toc 5" w:uiPriority="39"/>
+    <w:lsdException w:name="toc 6" w:uiPriority="39"/>
+    <w:lsdException w:name="toc 7" w:uiPriority="39"/>
+    <w:lsdException w:name="toc 8" w:uiPriority="39"/>
+    <w:lsdException w:name="toc 9" w:uiPriority="39"/>
+    <w:lsdException w:name="Normal Indent" w:uiPriority="0"/>
+    <w:lsdException w:name="caption" w:uiPriority="35" w:qFormat="1"/>
+    <w:lsdException w:name="Title" w:semiHidden="0" w:uiPriority="10" w:unhideWhenUsed="0" w:qFormat="1"/>
+    <w:lsdException w:name="Default Paragraph Font" w:uiPriority="1"/>
+    <w:lsdException w:name="Body Text" w:uiPriority="0"/>
+    <w:lsdException w:name="Subtitle" w:semiHidden="0" w:uiPriority="11" w:unhideWhenUsed="0" w:qFormat="1"/>
+    <w:lsdException w:name="Strong" w:semiHidden="0" w:uiPriority="22" w:unhideWhenUsed="0" w:qFormat="1"/>
+    <w:lsdException w:name="Emphasis" w:semiHidden="0" w:uiPriority="20" w:unhideWhenUsed="0" w:qFormat="1"/>
+    <w:lsdException w:name="Table Grid" w:semiHidden="0" w:uiPriority="39" w:unhideWhenUsed="0"/>
+    <w:lsdException w:name="Placeholder Text" w:unhideWhenUsed="0"/>
+    <w:lsdException w:name="No Spacing" w:semiHidden="0" w:uiPriority="1" w:unhideWhenUsed="0" w:qFormat="1"/>
+    <w:lsdException w:name="Light Shading" w:semiHidden="0" w:uiPriority="60" w:unhideWhenUsed="0"/>
+    <w:lsdException w:name="Light List" w:semiHidden="0" w:uiPriority="61" w:unhideWhenUsed="0"/>
+    <w:lsdException w:name="Light Grid" w:semiHidden="0" w:uiPriority="62" w:unhideWhenUsed="0"/>
+    <w:lsdException w:name="Medium Shading 1" w:semiHidden="0" w:uiPriority="63" w:unhideWhenUsed="0"/>
+    <w:lsdException w:name="Medium Shading 2" w:semiHidden="0" w:uiPriority="64" w:unhideWhenUsed="0"/>
+    <w:lsdException w:name="Medium List 1" w:semiHidden="0" w:uiPriority="65" w:unhideWhenUsed="0"/>
+    <w:lsdException w:name="Medium List 2" w:semiHidden="0" w:uiPriority="66" w:unhideWhenUsed="0"/>
+    <w:lsdException w:name="Medium Grid 1" w:semiHidden="0" w:uiPriority="67" w:unhideWhenUsed="0"/>
+    <w:lsdException w:name="Medium Grid 2" w:semiHidden="0" w:uiPriority="68" w:unhideWhenUsed="0"/>
+    <w:lsdException w:name="Medium Grid 3" w:semiHidden="0" w:uiPriority="69" w:unhideWhenUsed="0"/>
+    <w:lsdException w:name="Dark List" w:semiHidden="0" w:uiPriority="70" w:unhideWhenUsed="0"/>
+    <w:lsdException w:name="Colorful Shading" w:semiHidden="0" w:uiPriority="71" w:unhideWhenUsed="0"/>
+    <w:lsdException w:name="Colorful List" w:semiHidden="0" w:uiPriority="72" w:unhideWhenUsed="0"/>
+    <w:lsdException w:name="Colorful Grid" w:semiHidden="0" w:uiPriority="73" w:unhideWhenUsed="0"/>
+    <w:lsdException w:name="Light Shading Accent 1" w:semiHidden="0" w:uiPriority="60" w:unhideWhenUsed="0"/>
+    <w:lsdException w:name="Light List Accent 1" w:semiHidden="0" w:uiPriority="61" w:unhideWhenUsed="0"/>
+    <w:lsdException w:name="Light Grid Accent 1" w:semiHidden="0" w:uiPriority="62" w:unhideWhenUsed="0"/>
+    <w:lsdException w:name="Medium Shading 1 Accent 1" w:semiHidden="0" w:uiPriority="63" w:unhideWhenUsed="0"/>
+    <w:lsdException w:name="Medium Shading 2 Accent 1" w:semiHidden="0" w:uiPriority="64" w:unhideWhenUsed="0"/>
+    <w:lsdException w:name="Medium List 1 Accent 1" w:semiHidden="0" w:uiPriority="65" w:unhideWhenUsed="0"/>
+    <w:lsdException w:name="Revision" w:unhideWhenUsed="0"/>
+    <w:lsdException w:name="List Paragraph" w:semiHidden="0" w:uiPriority="34" w:unhideWhenUsed="0" w:qFormat="1"/>
+    <w:lsdException w:name="Quote" w:semiHidden="0" w:uiPriority="29" w:unhideWhenUsed="0" w:qFormat="1"/>
+    <w:lsdException w:name="Intense Quote" w:semiHidden="0" w:uiPriority="30" w:unhideWhenUsed="0" w:qFormat="1"/>
+    <w:lsdException w:name="Medium List 2 Accent 1" w:semiHidden="0" w:uiPriority="66" w:unhideWhenUsed="0"/>
+    <w:lsdException w:name="Medium Grid 1 Accent 1" w:semiHidden="0" w:uiPriority="67" w:unhideWhenUsed="0"/>
+    <w:lsdException w:name="Medium Grid 2 Accent 1" w:semiHidden="0" w:uiPriority="68" w:unhideWhenUsed="0"/>
+    <w:lsdException w:name="Medium Grid 3 Accent 1" w:semiHidden="0" w:uiPriority="69" w:unhideWhenUsed="0"/>
+    <w:lsdException w:name="Dark List Accent 1" w:semiHidden="0" w:uiPriority="70" w:unhideWhenUsed="0"/>
+    <w:lsdException w:name="Colorful Shading Accent 1" w:semiHidden="0" w:uiPriority="71" w:unhideWhenUsed="0"/>
+    <w:lsdException w:name="Colorful List Accent 1" w:semiHidden="0" w:uiPriority="72" w:unhideWhenUsed="0"/>
+    <w:lsdException w:name="Colorful Grid Accent 1" w:semiHidden="0" w:uiPriority="73" w:unhideWhenUsed="0"/>
+    <w:lsdException w:name="Light Shading Accent 2" w:semiHidden="0" w:uiPriority="60" w:unhideWhenUsed="0"/>
+    <w:lsdException w:name="Light List Accent 2" w:semiHidden="0" w:uiPriority="61" w:unhideWhenUsed="0"/>
+    <w:lsdException w:name="Light Grid Accent 2" w:semiHidden="0" w:uiPriority="62" w:unhideWhenUsed="0"/>
+    <w:lsdException w:name="Medium Shading 1 Accent 2" w:semiHidden="0" w:uiPriority="63" w:unhideWhenUsed="0"/>
+    <w:lsdException w:name="Medium Shading 2 Accent 2" w:semiHidden="0" w:uiPriority="64" w:unhideWhenUsed="0"/>
+    <w:lsdException w:name="Medium List 1 Accent 2" w:semiHidden="0" w:uiPriority="65" w:unhideWhenUsed="0"/>
+    <w:lsdException w:name="Medium List 2 Accent 2" w:semiHidden="0" w:uiPriority="66" w:unhideWhenUsed="0"/>
+    <w:lsdException w:name="Medium Grid 1 Accent 2" w:semiHidden="0" w:uiPriority="67" w:unhideWhenUsed="0"/>
+    <w:lsdException w:name="Medium Grid 2 Accent 2" w:semiHidden="0" w:uiPriority="68" w:unhideWhenUsed="0"/>
+    <w:lsdException w:name="Medium Grid 3 Accent 2" w:semiHidden="0" w:uiPriority="69" w:unhideWhenUsed="0"/>
+    <w:lsdException w:name="Dark List Accent 2" w:semiHidden="0" w:uiPriority="70" w:unhideWhenUsed="0"/>
+    <w:lsdException w:name="Colorful Shading Accent 2" w:semiHidden="0" w:uiPriority="71" w:unhideWhenUsed="0"/>
+    <w:lsdException w:name="Colorful List Accent 2" w:semiHidden="0" w:uiPriority="72" w:unhideWhenUsed="0"/>
+    <w:lsdException w:name="Colorful Grid Accent 2" w:semiHidden="0" w:uiPriority="73" w:unhideWhenUsed="0"/>
+    <w:lsdException w:name="Light Shading Accent 3" w:semiHidden="0" w:uiPriority="60" w:unhideWhenUsed="0"/>
+    <w:lsdException w:name="Light List Accent 3" w:semiHidden="0" w:uiPriority="61" w:unhideWhenUsed="0"/>
+    <w:lsdException w:name="Light Grid Accent 3" w:semiHidden="0" w:uiPriority="62" w:unhideWhenUsed="0"/>
+    <w:lsdException w:name="Medium Shading 1 Accent 3" w:semiHidden="0" w:uiPriority="63" w:unhideWhenUsed="0"/>
+    <w:lsdException w:name="Medium Shading 2 Accent 3" w:semiHidden="0" w:uiPriority="64" w:unhideWhenUsed="0"/>
+    <w:lsdException w:name="Medium List 1 Accent 3" w:semiHidden="0" w:uiPriority="65" w:unhideWhenUsed="0"/>
+    <w:lsdException w:name="Medium List 2 Accent 3" w:semiHidden="0" w:uiPriority="66" w:unhideWhenUsed="0"/>
+    <w:lsdException w:name="Medium Grid 1 Accent 3" w:semiHidden="0" w:uiPriority="67" w:unhideWhenUsed="0"/>
+    <w:lsdException w:name="Medium Grid 2 Accent 3" w:semiHidden="0" w:uiPriority="68" w:unhideWhenUsed="0"/>
+    <w:lsdException w:name="Medium Grid 3 Accent 3" w:semiHidden="0" w:uiPriority="69" w:unhideWhenUsed="0"/>
+    <w:lsdException w:name="Dark List Accent 3" w:semiHidden="0" w:uiPriority="70" w:unhideWhenUsed="0"/>
+    <w:lsdException w:name="Colorful Shading Accent 3" w:semiHidden="0" w:uiPriority="71" w:unhideWhenUsed="0"/>
+    <w:lsdException w:name="Colorful List Accent 3" w:semiHidden="0" w:uiPriority="72" w:unhideWhenUsed="0"/>
+    <w:lsdException w:name="Colorful Grid Accent 3" w:semiHidden="0" w:uiPriority="73" w:unhideWhenUsed="0"/>
+    <w:lsdException w:name="Light Shading Accent 4" w:semiHidden="0" w:uiPriority="60" w:unhideWhenUsed="0"/>
+    <w:lsdException w:name="Light List Accent 4" w:semiHidden="0" w:uiPriority="61" w:unhideWhenUsed="0"/>
+    <w:lsdException w:name="Light Grid Accent 4" w:semiHidden="0" w:uiPriority="62" w:unhideWhenUsed="0"/>
+    <w:lsdException w:name="Medium Shading 1 Accent 4" w:semiHidden="0" w:uiPriority="63" w:unhideWhenUsed="0"/>
+    <w:lsdException w:name="Medium Shading 2 Accent 4" w:semiHidden="0" w:uiPriority="64" w:unhideWhenUsed="0"/>
+    <w:lsdException w:name="Medium List 1 Accent 4" w:semiHidden="0" w:uiPriority="65" w:unhideWhenUsed="0"/>
+    <w:lsdException w:name="Medium List 2 Accent 4" w:semiHidden="0" w:uiPriority="66" w:unhideWhenUsed="0"/>
+    <w:lsdException w:name="Medium Grid 1 Accent 4" w:semiHidden="0" w:uiPriority="67" w:unhideWhenUsed="0"/>
+    <w:lsdException w:name="Medium Grid 2 Accent 4" w:semiHidden="0" w:uiPriority="68" w:unhideWhenUsed="0"/>
+    <w:lsdException w:name="Medium Grid 3 Accent 4" w:semiHidden="0" w:uiPriority="69" w:unhideWhenUsed="0"/>
+    <w:lsdException w:name="Dark List Accent 4" w:semiHidden="0" w:uiPriority="70" w:unhideWhenUsed="0"/>
+    <w:lsdException w:name="Colorful Shading Accent 4" w:semiHidden="0" w:uiPriority="71" w:unhideWhenUsed="0"/>
+    <w:lsdException w:name="Colorful List Accent 4" w:semiHidden="0" w:uiPriority="72" w:unhideWhenUsed="0"/>
+    <w:lsdException w:name="Colorful Grid Accent 4" w:semiHidden="0" w:uiPriority="73" w:unhideWhenUsed="0"/>
+    <w:lsdException w:name="Light Shading Accent 5" w:semiHidden="0" w:uiPriority="60" w:unhideWhenUsed="0"/>
+    <w:lsdException w:name="Light List Accent 5" w:semiHidden="0" w:uiPriority="61" w:unhideWhenUsed="0"/>
+    <w:lsdException w:name="Light Grid Accent 5" w:semiHidden="0" w:uiPriority="62" w:unhideWhenUsed="0"/>
+    <w:lsdException w:name="Medium Shading 1 Accent 5" w:semiHidden="0" w:uiPriority="63" w:unhideWhenUsed="0"/>
+    <w:lsdException w:name="Medium Shading 2 Accent 5" w:semiHidden="0" w:uiPriority="64" w:unhideWhenUsed="0"/>
+    <w:lsdException w:name="Medium List 1 Accent 5" w:semiHidden="0" w:uiPriority="65" w:unhideWhenUsed="0"/>
+    <w:lsdException w:name="Medium List 2 Accent 5" w:semiHidden="0" w:uiPriority="66" w:unhideWhenUsed="0"/>
+    <w:lsdException w:name="Medium Grid 1 Accent 5" w:semiHidden="0" w:uiPriority="67" w:unhideWhenUsed="0"/>
+    <w:lsdException w:name="Medium Grid 2 Accent 5" w:semiHidden="0" w:uiPriority="68" w:unhideWhenUsed="0"/>
+    <w:lsdException w:name="Medium Grid 3 Accent 5" w:semiHidden="0" w:uiPriority="69" w:unhideWhenUsed="0"/>
+    <w:lsdException w:name="Dark List Accent 5" w:semiHidden="0" w:uiPriority="70" w:unhideWhenUsed="0"/>
+    <w:lsdException w:name="Colorful Shading Accent 5" w:semiHidden="0" w:uiPriority="71" w:unhideWhenUsed="0"/>
+    <w:lsdException w:name="Colorful List Accent 5" w:semiHidden="0" w:uiPriority="72" w:unhideWhenUsed="0"/>
+    <w:lsdException w:name="Colorful Grid Accent 5" w:semiHidden="0" w:uiPriority="73" w:unhideWhenUsed="0"/>
+    <w:lsdException w:name="Light Shading Accent 6" w:semiHidden="0" w:uiPriority="60" w:unhideWhenUsed="0"/>
+    <w:lsdException w:name="Light List Accent 6" w:semiHidden="0" w:uiPriority="61" w:unhideWhenUsed="0"/>
+    <w:lsdException w:name="Light Grid Accent 6" w:semiHidden="0" w:uiPriority="62" w:unhideWhenUsed="0"/>
+    <w:lsdException w:name="Medium Shading 1 Accent 6" w:semiHidden="0" w:uiPriority="63" w:unhideWhenUsed="0"/>
+    <w:lsdException w:name="Medium Shading 2 Accent 6" w:semiHidden="0" w:uiPriority="64" w:unhideWhenUsed="0"/>
+    <w:lsdException w:name="Medium List 1 Accent 6" w:semiHidden="0" w:uiPriority="65" w:unhideWhenUsed="0"/>
+    <w:lsdException w:name="Medium List 2 Accent 6" w:semiHidden="0" w:uiPriority="66" w:unhideWhenUsed="0"/>
+    <w:lsdException w:name="Medium Grid 1 Accent 6" w:semiHidden="0" w:uiPriority="67" w:unhideWhenUsed="0"/>
+    <w:lsdException w:name="Medium Grid 2 Accent 6" w:semiHidden="0" w:uiPriority="68" w:unhideWhenUsed="0"/>
+    <w:lsdException w:name="Medium Grid 3 Accent 6" w:semiHidden="0" w:uiPriority="69" w:unhideWhenUsed="0"/>
+    <w:lsdException w:name="Dark List Accent 6" w:semiHidden="0" w:uiPriority="70" w:unhideWhenUsed="0"/>
+    <w:lsdException w:name="Colorful Shading Accent 6" w:semiHidden="0" w:uiPriority="71" w:unhideWhenUsed="0"/>
+    <w:lsdException w:name="Colorful List Accent 6" w:semiHidden="0" w:uiPriority="72" w:unhideWhenUsed="0"/>
+    <w:lsdException w:name="Colorful Grid Accent 6" w:semiHidden="0" w:uiPriority="73" w:unhideWhenUsed="0"/>
+    <w:lsdException w:name="Subtle Emphasis" w:semiHidden="0" w:uiPriority="19" w:unhideWhenUsed="0" w:qFormat="1"/>
+    <w:lsdException w:name="Intense Emphasis" w:semiHidden="0" w:uiPriority="21" w:unhideWhenUsed="0" w:qFormat="1"/>
+    <w:lsdException w:name="Subtle Reference" w:semiHidden="0" w:uiPriority="31" w:unhideWhenUsed="0" w:qFormat="1"/>
+    <w:lsdException w:name="Intense Reference" w:semiHidden="0" w:uiPriority="32" w:unhideWhenUsed="0" w:qFormat="1"/>
+    <w:lsdException w:name="Book Title" w:semiHidden="0" w:uiPriority="33" w:unhideWhenUsed="0" w:qFormat="1"/>
+    <w:lsdException w:name="Bibliography" w:uiPriority="37"/>
+    <w:lsdException w:name="TOC Heading" w:uiPriority="39" w:qFormat="1"/>
   </w:latentStyles>
   <w:style w:type="paragraph" w:default="1" w:styleId="Normal">
     <w:name w:val="Normal"/>
@@ -2064,7 +3156,7 @@
     </a:clrScheme>
     <a:fontScheme name="Office">
       <a:majorFont>
-        <a:latin typeface="Calibri Light" panose="020F0302020204030204"/>
+        <a:latin typeface="Calibri Light"/>
         <a:ea typeface=""/>
         <a:cs typeface=""/>
         <a:font script="Jpan" typeface="ＭＳ ゴシック"/>
@@ -2099,7 +3191,7 @@
         <a:font script="Geor" typeface="Sylfaen"/>
       </a:majorFont>
       <a:minorFont>
-        <a:latin typeface="Calibri" panose="020F0502020204030204"/>
+        <a:latin typeface="Calibri"/>
         <a:ea typeface=""/>
         <a:cs typeface=""/>
         <a:font script="Jpan" typeface="ＭＳ 明朝"/>
@@ -2276,7 +3368,7 @@
   <a:extraClrSchemeLst/>
   <a:extLst>
     <a:ext uri="{05A4C25C-085E-4340-85A3-A5531E510DB2}">
-      <thm15:themeFamily xmlns:thm15="http://schemas.microsoft.com/office/thememl/2012/main" name="Office Theme" id="{62F939B6-93AF-4DB8-9C6B-D6C7DFDC589F}" vid="{4A3C46E8-61CC-4603-A589-7422A47A8E4A}"/>
+      <thm15:themeFamily xmlns:thm15="http://schemas.microsoft.com/office/thememl/2012/main" xmlns="" name="Office Theme" id="{62F939B6-93AF-4DB8-9C6B-D6C7DFDC589F}" vid="{4A3C46E8-61CC-4603-A589-7422A47A8E4A}"/>
     </a:ext>
   </a:extLst>
 </a:theme>

</xml_diff>